<commit_message>
23rd August - drafting commit
</commit_message>
<xml_diff>
--- a/Paper/Draft_Sections.docx
+++ b/Paper/Draft_Sections.docx
@@ -46,7 +46,7 @@
       <w:pPr>
         <w:pStyle w:val="Heading1"/>
       </w:pPr>
-      <w:bookmarkStart w:id="21" w:name="sec:orgcd023cb"/>
+      <w:bookmarkStart w:id="21" w:name="sec:org1e43827"/>
       <w:bookmarkEnd w:id="21"/>
       <w:r>
         <w:t xml:space="preserve">Introduction</w:t>
@@ -57,17 +57,70 @@
         <w:pStyle w:val="FirstParagraph"/>
       </w:pPr>
       <w:r>
-        <w:t xml:space="preserve">&lt;Not sure on&gt;</w:t>
+        <w:t xml:space="preserve">&lt;Waiting for Hugo&gt;</w:t>
       </w:r>
     </w:p>
     <w:p>
       <w:pPr>
         <w:pStyle w:val="Heading1"/>
       </w:pPr>
-      <w:bookmarkStart w:id="22" w:name="sec:org5bf731f"/>
+      <w:bookmarkStart w:id="22" w:name="sec:org48c2e01"/>
       <w:bookmarkEnd w:id="22"/>
       <w:r>
+        <w:rPr>
+          <w:b/>
+        </w:rPr>
+        <w:t xml:space="preserve">TODO</w:t>
+      </w:r>
+      <w:r>
+        <w:t xml:space="preserve"> </w:t>
+      </w:r>
+    </w:p>
+    <w:p>
+      <w:pPr>
+        <w:numPr>
+          <w:numId w:val="1001"/>
+          <w:ilvl w:val="0"/>
+        </w:numPr>
+      </w:pPr>
+      <w:r>
+        <w:t xml:space="preserve">Report on standard deviations and errors, would be very interesting to highlight changes in this from prim to domesticated.</w:t>
+      </w:r>
+    </w:p>
+    <w:p>
+      <w:pPr>
+        <w:pStyle w:val="Heading1"/>
+      </w:pPr>
+      <w:bookmarkStart w:id="23" w:name="sec:org0b43068"/>
+      <w:bookmarkEnd w:id="23"/>
+      <w:r>
         <w:t xml:space="preserve">Results</w:t>
+      </w:r>
+    </w:p>
+    <w:p>
+      <w:pPr>
+        <w:pStyle w:val="FirstParagraph"/>
+      </w:pPr>
+      <w:r>
+        <w:t xml:space="preserve">Previous research demonstrated that certain species of wheat underwent a significant (a two-thirds increase) biomass shift during domestication</w:t>
+      </w:r>
+      <w:r>
+        <w:t xml:space="preserve"> </w:t>
+      </w:r>
+      <w:r>
+        <w:t xml:space="preserve">(Waines and Ehdaie 2007)</w:t>
+      </w:r>
+      <w:r>
+        <w:t xml:space="preserve">. Several more studies have confirmed the expected grain filling, volume and size change undergone during domestication</w:t>
+      </w:r>
+      <w:r>
+        <w:t xml:space="preserve"> </w:t>
+      </w:r>
+      <w:r>
+        <w:t xml:space="preserve">(Gupta, Rustgi, and Kumar 2006; Piperno et al. 2004)</w:t>
+      </w:r>
+      <w:r>
+        <w:t xml:space="preserve">, but have been unable to provide detailed explanation of the effects leading to the observed changes in grain morphology.</w:t>
       </w:r>
     </w:p>
     <w:p>
@@ -77,9 +130,9 @@
       <w:r>
         <w:drawing>
           <wp:inline>
-            <wp:extent cx="2879999" cy="4071003"/>
+            <wp:extent cx="2879999" cy="4226249"/>
             <wp:effectExtent b="0" l="0" r="0" t="0"/>
-            <wp:docPr descr="[fig:orgd8c7835] Einkorn (top) and Emmer (bottom) Wheat (Primitives left, Domesticated right)" title="" id="1" name="Picture"/>
+            <wp:docPr descr="[fig:org29a60ba] Einkorn (top) and Emmer (bottom) Wheat (Primitives left, Domesticated right)" title="" id="1" name="Picture"/>
             <a:graphic>
               <a:graphicData uri="http://schemas.openxmlformats.org/drawingml/2006/picture">
                 <pic:pic>
@@ -90,7 +143,7 @@
                     </pic:cNvPicPr>
                   </pic:nvPicPr>
                   <pic:blipFill>
-                    <a:blip r:embed="rId23"/>
+                    <a:blip r:embed="rId24"/>
                     <a:stretch>
                       <a:fillRect/>
                     </a:stretch>
@@ -98,7 +151,7 @@
                   <pic:spPr bwMode="auto">
                     <a:xfrm>
                       <a:off x="0" y="0"/>
-                      <a:ext cx="2879999" cy="4071003"/>
+                      <a:ext cx="2879999" cy="4226249"/>
                     </a:xfrm>
                     <a:prstGeom prst="rect">
                       <a:avLst/>
@@ -122,7 +175,7 @@
         <w:pStyle w:val="ImageCaption"/>
       </w:pPr>
       <w:r>
-        <w:t xml:space="preserve">[fig:orgd8c7835]</w:t>
+        <w:t xml:space="preserve">[fig:org29a60ba]</w:t>
       </w:r>
       <w:r>
         <w:t xml:space="preserve"> </w:t>
@@ -204,7 +257,16 @@
         <w:pStyle w:val="BodyText"/>
       </w:pPr>
       <w:r>
-        <w:t xml:space="preserve">Key grain morphological traits were measured using micro-CT imaging, these include length, width, depth, volume, and surface area. From these traits, two additional descriptors were created LWD (Length X Width X Depth) and Surface area / Volume ratio these are used to provide insight to potential trait interactions.</w:t>
+        <w:t xml:space="preserve">Key grain morphological traits were measured using micro-CT imaging, these include length, width, depth, volume, and surface area. From these traits, two additional descriptors were created LWD (Length X Width X Depth) and Surface area / Volume ratio these are used to provide insight to potential trait interactions. Of these traits, length and width have already been highlighted as having vital importance in building genetic frameworks for wheat</w:t>
+      </w:r>
+      <w:r>
+        <w:t xml:space="preserve"> </w:t>
+      </w:r>
+      <w:r>
+        <w:t xml:space="preserve">(Gegas et al. 2010)</w:t>
+      </w:r>
+      <w:r>
+        <w:t xml:space="preserve">.</w:t>
       </w:r>
     </w:p>
     <w:p>
@@ -256,14 +318,24 @@
       <w:pPr>
         <w:pStyle w:val="Heading2"/>
       </w:pPr>
-      <w:bookmarkStart w:id="24" w:name="sec:org48e00bc"/>
-      <w:bookmarkEnd w:id="24"/>
+      <w:bookmarkStart w:id="25" w:name="sec:orgdb48674"/>
+      <w:bookmarkEnd w:id="25"/>
       <w:r>
         <w:t xml:space="preserve">Einkorn</w:t>
       </w:r>
     </w:p>
     <w:p>
       <w:pPr>
+        <w:pStyle w:val="Heading3"/>
+      </w:pPr>
+      <w:bookmarkStart w:id="26" w:name="sec:org95473f6"/>
+      <w:bookmarkEnd w:id="26"/>
+      <w:r>
+        <w:t xml:space="preserve">Grain Traits</w:t>
+      </w:r>
+    </w:p>
+    <w:p>
+      <w:pPr>
         <w:pStyle w:val="FirstParagraph"/>
       </w:pPr>
       <w:r>
@@ -301,21 +373,7 @@
         <w:t xml:space="preserve"> </w:t>
       </w:r>
       <w:r>
-        <w:t xml:space="preserve">probability of overlapping averages). However, other traits(figure:2]: length, width, depth, volume and surface area all have a significant change between wild and domesticated (</w:t>
-      </w:r>
-      <m:oMath>
-        <m:r>
-          <m:t>p</m:t>
-        </m:r>
-        <m:r>
-          <m:t>&lt;</m:t>
-        </m:r>
-        <m:r>
-          <m:t>0.01</m:t>
-        </m:r>
-      </m:oMath>
-      <w:r>
-        <w:t xml:space="preserve">).</w:t>
+        <w:t xml:space="preserve">probability of overlapping averages).</w:t>
       </w:r>
     </w:p>
     <w:p>
@@ -325,9 +383,9 @@
       <w:r>
         <w:drawing>
           <wp:inline>
-            <wp:extent cx="2879999" cy="1422978"/>
+            <wp:extent cx="3239999" cy="1600851"/>
             <wp:effectExtent b="0" l="0" r="0" t="0"/>
-            <wp:docPr descr="[fig:orgcea08ca] Einkorn Traits" title="" id="1" name="Picture"/>
+            <wp:docPr descr="[fig:orgec63b81] Einkorn Traits" title="" id="1" name="Picture"/>
             <a:graphic>
               <a:graphicData uri="http://schemas.openxmlformats.org/drawingml/2006/picture">
                 <pic:pic>
@@ -338,7 +396,7 @@
                     </pic:cNvPicPr>
                   </pic:nvPicPr>
                   <pic:blipFill>
-                    <a:blip r:embed="rId25"/>
+                    <a:blip r:embed="rId27"/>
                     <a:stretch>
                       <a:fillRect/>
                     </a:stretch>
@@ -346,7 +404,7 @@
                   <pic:spPr bwMode="auto">
                     <a:xfrm>
                       <a:off x="0" y="0"/>
-                      <a:ext cx="2879999" cy="1422978"/>
+                      <a:ext cx="3239999" cy="1600851"/>
                     </a:xfrm>
                     <a:prstGeom prst="rect">
                       <a:avLst/>
@@ -370,7 +428,7 @@
         <w:pStyle w:val="ImageCaption"/>
       </w:pPr>
       <w:r>
-        <w:t xml:space="preserve">[fig:orgcea08ca]</w:t>
+        <w:t xml:space="preserve">[fig:orgec63b81]</w:t>
       </w:r>
       <w:r>
         <w:t xml:space="preserve"> </w:t>
@@ -384,7 +442,39 @@
         <w:pStyle w:val="BodyText"/>
       </w:pPr>
       <w:r>
-        <w:t xml:space="preserve">A two component PCA reviled that no dominant trait appears to influence morphometric variation in einkorn species (figure:3). With the exception of grain length (-0.24), all other measurements (width, depth, volume, surface area and the interaction term L x W x D) have coefficients ranging -0.38 to -0.46 in the first principle component (76.77% of explained variation).</w:t>
+        <w:t xml:space="preserve">However, other traits(figure:2): length, width, depth, volume and surface area all have a significant change between wild and domesticated (</w:t>
+      </w:r>
+      <m:oMath>
+        <m:r>
+          <m:t>p</m:t>
+        </m:r>
+        <m:r>
+          <m:t>&lt;</m:t>
+        </m:r>
+        <m:r>
+          <m:t>0.01</m:t>
+        </m:r>
+      </m:oMath>
+      <w:r>
+        <w:t xml:space="preserve">).</w:t>
+      </w:r>
+    </w:p>
+    <w:p>
+      <w:pPr>
+        <w:pStyle w:val="Heading3"/>
+      </w:pPr>
+      <w:bookmarkStart w:id="28" w:name="sec:orgd9ffcf8"/>
+      <w:bookmarkEnd w:id="28"/>
+      <w:r>
+        <w:t xml:space="preserve">Principle Component Analysis</w:t>
+      </w:r>
+    </w:p>
+    <w:p>
+      <w:pPr>
+        <w:pStyle w:val="FirstParagraph"/>
+      </w:pPr>
+      <w:r>
+        <w:t xml:space="preserve">A two component PCA reviled that no dominant trait appears to influence morphometric variation in einkorn species (figure:3).</w:t>
       </w:r>
     </w:p>
     <w:p>
@@ -394,9 +484,9 @@
       <w:r>
         <w:drawing>
           <wp:inline>
-            <wp:extent cx="2879999" cy="1919999"/>
+            <wp:extent cx="3239999" cy="2159999"/>
             <wp:effectExtent b="0" l="0" r="0" t="0"/>
-            <wp:docPr descr="[fig:orgfcec768] Einkorn PCA" title="" id="1" name="Picture"/>
+            <wp:docPr descr="[fig:org69ae4ca] Einkorn PCA" title="" id="1" name="Picture"/>
             <a:graphic>
               <a:graphicData uri="http://schemas.openxmlformats.org/drawingml/2006/picture">
                 <pic:pic>
@@ -407,7 +497,7 @@
                     </pic:cNvPicPr>
                   </pic:nvPicPr>
                   <pic:blipFill>
-                    <a:blip r:embed="rId26"/>
+                    <a:blip r:embed="rId29"/>
                     <a:stretch>
                       <a:fillRect/>
                     </a:stretch>
@@ -415,7 +505,7 @@
                   <pic:spPr bwMode="auto">
                     <a:xfrm>
                       <a:off x="0" y="0"/>
-                      <a:ext cx="2879999" cy="1919999"/>
+                      <a:ext cx="3239999" cy="2159999"/>
                     </a:xfrm>
                     <a:prstGeom prst="rect">
                       <a:avLst/>
@@ -439,7 +529,7 @@
         <w:pStyle w:val="ImageCaption"/>
       </w:pPr>
       <w:r>
-        <w:t xml:space="preserve">[fig:orgfcec768]</w:t>
+        <w:t xml:space="preserve">[fig:org69ae4ca]</w:t>
       </w:r>
       <w:r>
         <w:t xml:space="preserve"> </w:t>
@@ -450,12 +540,52 @@
     </w:p>
     <w:p>
       <w:pPr>
+        <w:pStyle w:val="BodyText"/>
+      </w:pPr>
+      <w:r>
+        <w:t xml:space="preserve">With the exception of grain length (-0.24), all other measurements (width, depth, volume, surface area and the interaction term LxWxD) have coefficients ranging -0.38 to -0.46 in the first principle component (76.77% of explained variation).</w:t>
+      </w:r>
+    </w:p>
+    <w:p>
+      <w:pPr>
         <w:pStyle w:val="Heading2"/>
       </w:pPr>
-      <w:bookmarkStart w:id="27" w:name="sec:org2d972e7"/>
-      <w:bookmarkEnd w:id="27"/>
+      <w:bookmarkStart w:id="30" w:name="sec:orgf51c491"/>
+      <w:bookmarkEnd w:id="30"/>
       <w:r>
         <w:t xml:space="preserve">Emmer</w:t>
+      </w:r>
+    </w:p>
+    <w:p>
+      <w:pPr>
+        <w:pStyle w:val="Heading3"/>
+      </w:pPr>
+      <w:bookmarkStart w:id="31" w:name="sec:org013bee9"/>
+      <w:bookmarkEnd w:id="31"/>
+      <w:r>
+        <w:t xml:space="preserve">Grain Traits</w:t>
+      </w:r>
+    </w:p>
+    <w:p>
+      <w:pPr>
+        <w:pStyle w:val="FirstParagraph"/>
+      </w:pPr>
+      <w:r>
+        <w:t xml:space="preserve">With length, Emmer displays no significant difference in grain length between wild and domesticated species (</w:t>
+      </w:r>
+      <m:oMath>
+        <m:r>
+          <m:t>p</m:t>
+        </m:r>
+        <m:r>
+          <m:t>=</m:t>
+        </m:r>
+        <m:r>
+          <m:t>0.93</m:t>
+        </m:r>
+      </m:oMath>
+      <w:r>
+        <w:t xml:space="preserve">).</w:t>
       </w:r>
     </w:p>
     <w:p>
@@ -465,9 +595,9 @@
       <w:r>
         <w:drawing>
           <wp:inline>
-            <wp:extent cx="2879999" cy="1422978"/>
+            <wp:extent cx="3239999" cy="1600851"/>
             <wp:effectExtent b="0" l="0" r="0" t="0"/>
-            <wp:docPr descr="[fig:orgb5aab78] Emmer Traits" title="" id="1" name="Picture"/>
+            <wp:docPr descr="[fig:org6f3821f] Emmer Traits" title="" id="1" name="Picture"/>
             <a:graphic>
               <a:graphicData uri="http://schemas.openxmlformats.org/drawingml/2006/picture">
                 <pic:pic>
@@ -478,7 +608,7 @@
                     </pic:cNvPicPr>
                   </pic:nvPicPr>
                   <pic:blipFill>
-                    <a:blip r:embed="rId28"/>
+                    <a:blip r:embed="rId32"/>
                     <a:stretch>
                       <a:fillRect/>
                     </a:stretch>
@@ -486,7 +616,7 @@
                   <pic:spPr bwMode="auto">
                     <a:xfrm>
                       <a:off x="0" y="0"/>
-                      <a:ext cx="2879999" cy="1422978"/>
+                      <a:ext cx="3239999" cy="1600851"/>
                     </a:xfrm>
                     <a:prstGeom prst="rect">
                       <a:avLst/>
@@ -510,13 +640,118 @@
         <w:pStyle w:val="ImageCaption"/>
       </w:pPr>
       <w:r>
-        <w:t xml:space="preserve">[fig:orgb5aab78]</w:t>
+        <w:t xml:space="preserve">[fig:org6f3821f]</w:t>
       </w:r>
       <w:r>
         <w:t xml:space="preserve"> </w:t>
       </w:r>
       <w:r>
         <w:t xml:space="preserve">Emmer Traits</w:t>
+      </w:r>
+    </w:p>
+    <w:p>
+      <w:pPr>
+        <w:pStyle w:val="BodyText"/>
+      </w:pPr>
+      <w:r>
+        <w:t xml:space="preserve">Additionally, surface area of grain is reported as non-significant (</w:t>
+      </w:r>
+      <m:oMath>
+        <m:r>
+          <m:t>p</m:t>
+        </m:r>
+        <m:r>
+          <m:t>=</m:t>
+        </m:r>
+        <m:r>
+          <m:t>0.17</m:t>
+        </m:r>
+      </m:oMath>
+      <w:r>
+        <w:t xml:space="preserve">). Showing that grain compactness has significantly altered to preserve this trait (Figure: 4). The Bayesian model predicted a</w:t>
+      </w:r>
+      <w:r>
+        <w:t xml:space="preserve"> </w:t>
+      </w:r>
+      <m:oMath>
+        <m:r>
+          <m:t>20</m:t>
+        </m:r>
+        <m:r>
+          <m:t>%</m:t>
+        </m:r>
+      </m:oMath>
+      <w:r>
+        <w:t xml:space="preserve"> </w:t>
+      </w:r>
+      <w:r>
+        <w:t xml:space="preserve">probability of domesticated and wild types differing, showing that there is an indication of change. Though, with a high enough probability of this being down to chance.</w:t>
+      </w:r>
+    </w:p>
+    <w:p>
+      <w:pPr>
+        <w:pStyle w:val="BodyText"/>
+      </w:pPr>
+      <w:r>
+        <w:t xml:space="preserve">The traits width, depth and volume have all shown significant change during Emmer domestication (</w:t>
+      </w:r>
+      <m:oMath>
+        <m:r>
+          <m:t>p</m:t>
+        </m:r>
+        <m:r>
+          <m:t>&lt;</m:t>
+        </m:r>
+        <m:r>
+          <m:t>0.01</m:t>
+        </m:r>
+      </m:oMath>
+      <w:r>
+        <w:t xml:space="preserve">).</w:t>
+      </w:r>
+    </w:p>
+    <w:p>
+      <w:pPr>
+        <w:pStyle w:val="Heading3"/>
+      </w:pPr>
+      <w:bookmarkStart w:id="33" w:name="sec:org7eb0037"/>
+      <w:bookmarkEnd w:id="33"/>
+      <w:r>
+        <w:t xml:space="preserve">Principle Component Analysis</w:t>
+      </w:r>
+    </w:p>
+    <w:p>
+      <w:pPr>
+        <w:pStyle w:val="FirstParagraph"/>
+      </w:pPr>
+      <w:r>
+        <w:t xml:space="preserve">A two component PCA, with PC1 and PC2 providing 78% and 15% respectively, shows that traits width, depth, volume, surface area as well as the interaction term LxWxD have moderate influence in grain morphology (Figure:5); length shows the lowest impact (</w:t>
+      </w:r>
+      <m:oMath>
+        <m:r>
+          <m:t>c</m:t>
+        </m:r>
+        <m:r>
+          <m:t>o</m:t>
+        </m:r>
+        <m:r>
+          <m:t>e</m:t>
+        </m:r>
+        <m:r>
+          <m:t>f</m:t>
+        </m:r>
+        <m:r>
+          <m:t>=</m:t>
+        </m:r>
+        <m:r>
+          <m:t>−</m:t>
+        </m:r>
+        <m:r>
+          <m:t>0.31</m:t>
+        </m:r>
+      </m:oMath>
+      <w:r>
+        <w:t xml:space="preserve">).</w:t>
       </w:r>
     </w:p>
     <w:p>
@@ -526,9 +761,9 @@
       <w:r>
         <w:drawing>
           <wp:inline>
-            <wp:extent cx="2879999" cy="1919999"/>
+            <wp:extent cx="3239999" cy="2159999"/>
             <wp:effectExtent b="0" l="0" r="0" t="0"/>
-            <wp:docPr descr="[fig:org169833e] Emmer PCA" title="" id="1" name="Picture"/>
+            <wp:docPr descr="[fig:orgb0cee6d] Emmer PCA" title="" id="1" name="Picture"/>
             <a:graphic>
               <a:graphicData uri="http://schemas.openxmlformats.org/drawingml/2006/picture">
                 <pic:pic>
@@ -539,7 +774,7 @@
                     </pic:cNvPicPr>
                   </pic:nvPicPr>
                   <pic:blipFill>
-                    <a:blip r:embed="rId29"/>
+                    <a:blip r:embed="rId34"/>
                     <a:stretch>
                       <a:fillRect/>
                     </a:stretch>
@@ -547,7 +782,7 @@
                   <pic:spPr bwMode="auto">
                     <a:xfrm>
                       <a:off x="0" y="0"/>
-                      <a:ext cx="2879999" cy="1919999"/>
+                      <a:ext cx="3239999" cy="2159999"/>
                     </a:xfrm>
                     <a:prstGeom prst="rect">
                       <a:avLst/>
@@ -571,7 +806,7 @@
         <w:pStyle w:val="ImageCaption"/>
       </w:pPr>
       <w:r>
-        <w:t xml:space="preserve">[fig:org169833e]</w:t>
+        <w:t xml:space="preserve">[fig:orgb0cee6d]</w:t>
       </w:r>
       <w:r>
         <w:t xml:space="preserve"> </w:t>
@@ -582,22 +817,53 @@
     </w:p>
     <w:p>
       <w:pPr>
-        <w:pStyle w:val="Heading1"/>
-      </w:pPr>
-      <w:bookmarkStart w:id="30" w:name="sec:org1fe6d7a"/>
-      <w:bookmarkEnd w:id="30"/>
-      <w:r>
-        <w:t xml:space="preserve">Methods</w:t>
+        <w:pStyle w:val="BodyText"/>
+      </w:pPr>
+      <w:r>
+        <w:t xml:space="preserve">The second principle component, with much less explanation, shows that the interaction between length, width and depth is much less important in explaining variance whilst length alone (</w:t>
+      </w:r>
+      <m:oMath>
+        <m:r>
+          <m:t>c</m:t>
+        </m:r>
+        <m:r>
+          <m:t>o</m:t>
+        </m:r>
+        <m:r>
+          <m:t>e</m:t>
+        </m:r>
+        <m:r>
+          <m:t>f</m:t>
+        </m:r>
+        <m:r>
+          <m:t>=</m:t>
+        </m:r>
+        <m:r>
+          <m:t>0.72</m:t>
+        </m:r>
+      </m:oMath>
+      <w:r>
+        <w:t xml:space="preserve">) provides significant coverage.</w:t>
       </w:r>
     </w:p>
     <w:p>
       <w:pPr>
         <w:pStyle w:val="Heading2"/>
       </w:pPr>
-      <w:bookmarkStart w:id="31" w:name="sec:org1db1ba7"/>
-      <w:bookmarkEnd w:id="31"/>
-      <w:r>
-        <w:t xml:space="preserve">Materials</w:t>
+      <w:bookmarkStart w:id="35" w:name="sec:org81fa363"/>
+      <w:bookmarkEnd w:id="35"/>
+      <w:r>
+        <w:t xml:space="preserve">Ploidy Effects</w:t>
+      </w:r>
+    </w:p>
+    <w:p>
+      <w:pPr>
+        <w:pStyle w:val="Heading3"/>
+      </w:pPr>
+      <w:bookmarkStart w:id="36" w:name="sec:orgddebd21"/>
+      <w:bookmarkEnd w:id="36"/>
+      <w:r>
+        <w:t xml:space="preserve">Wilds</w:t>
       </w:r>
     </w:p>
     <w:p>
@@ -605,57 +871,38 @@
         <w:pStyle w:val="FirstParagraph"/>
       </w:pPr>
       <w:r>
-        <w:t xml:space="preserve">&lt; Plants which were used &gt; …</w:t>
-      </w:r>
-    </w:p>
-    <w:p>
-      <w:pPr>
-        <w:pStyle w:val="Heading3"/>
-      </w:pPr>
-      <w:bookmarkStart w:id="32" w:name="sec:orgc6dc5b0"/>
-      <w:bookmarkEnd w:id="32"/>
-      <w:r>
-        <w:t xml:space="preserve">How they were sourced</w:t>
-      </w:r>
-    </w:p>
-    <w:p>
-      <w:pPr>
-        <w:pStyle w:val="Heading3"/>
-      </w:pPr>
-      <w:bookmarkStart w:id="33" w:name="sec:org68dd026"/>
-      <w:bookmarkEnd w:id="33"/>
-      <w:r>
-        <w:t xml:space="preserve">Any additional information</w:t>
-      </w:r>
-    </w:p>
-    <w:p>
-      <w:pPr>
-        <w:pStyle w:val="Heading2"/>
-      </w:pPr>
-      <w:bookmarkStart w:id="34" w:name="sec:orgd28bf9f"/>
-      <w:bookmarkEnd w:id="34"/>
-      <w:r>
-        <w:t xml:space="preserve">3D Scanning of Spikes</w:t>
-      </w:r>
-    </w:p>
-    <w:p>
-      <w:pPr>
-        <w:pStyle w:val="FirstParagraph"/>
-      </w:pPr>
-      <w:r>
-        <w:t xml:space="preserve">From the genotypes selected, fully dried,</w:t>
-      </w:r>
-      <w:r>
-        <w:t xml:space="preserve"> </w:t>
-      </w:r>
-      <w:r>
-        <w:t xml:space="preserve">representative spikes were chosen for micro-CT scanning.</w:t>
-      </w:r>
-      <w:r>
-        <w:t xml:space="preserve"> </w:t>
-      </w:r>
-      <w:r>
-        <w:t xml:space="preserve">Spikes were placed in plastic holders (34x70mm tubes) and imaged using a a μCT100 scanner (Scanco Medical, Switzerland).</w:t>
+        <w:t xml:space="preserve">In grain length, wild einkorn and wild emmer have shown to be just overlapping (</w:t>
+      </w:r>
+      <m:oMath>
+        <m:r>
+          <m:t>p</m:t>
+        </m:r>
+        <m:r>
+          <m:t>=</m:t>
+        </m:r>
+        <m:r>
+          <m:t>0.025</m:t>
+        </m:r>
+      </m:oMath>
+      <w:r>
+        <w:t xml:space="preserve">) with a</w:t>
+      </w:r>
+      <w:r>
+        <w:t xml:space="preserve"> </w:t>
+      </w:r>
+      <m:oMath>
+        <m:r>
+          <m:t>9.4</m:t>
+        </m:r>
+        <m:r>
+          <m:t>%</m:t>
+        </m:r>
+      </m:oMath>
+      <w:r>
+        <w:t xml:space="preserve"> </w:t>
+      </w:r>
+      <w:r>
+        <w:t xml:space="preserve">probability of similar means (Figure: 6).</w:t>
       </w:r>
     </w:p>
     <w:p>
@@ -663,37 +910,35 @@
         <w:pStyle w:val="BodyText"/>
       </w:pPr>
       <w:r>
-        <w:t xml:space="preserve">The imaging system was configured with an X-ray source ranging from 20 to 100 kVp,</w:t>
-      </w:r>
-      <w:r>
-        <w:t xml:space="preserve"> </w:t>
-      </w:r>
-      <w:r>
-        <w:t xml:space="preserve">a detector of 3072 x 400 elements. A resolution of 68.8 micro-meters per pixel was used for all scans.</w:t>
-      </w:r>
-    </w:p>
-    <w:p>
-      <w:pPr>
-        <w:pStyle w:val="Heading2"/>
-      </w:pPr>
-      <w:bookmarkStart w:id="35" w:name="sec:orgc23158a"/>
-      <w:bookmarkEnd w:id="35"/>
-      <w:r>
-        <w:t xml:space="preserve">Computational Methods</w:t>
-      </w:r>
-    </w:p>
-    <w:p>
-      <w:pPr>
-        <w:pStyle w:val="FirstParagraph"/>
-      </w:pPr>
-      <w:r>
-        <w:t xml:space="preserve">Using software developed for previous wheat studies by the National Plant Phenomics Centre (</w:t>
-      </w:r>
-      <w:r>
-        <w:t xml:space="preserve">(Hughes et al. 2017)</w:t>
-      </w:r>
-      <w:r>
-        <w:t xml:space="preserve">) . New and novel additions are implemented in the watershedding and segmentation processes, of the existing pipeline, in order to work with the more complex primitive species of wheat.</w:t>
+        <w:t xml:space="preserve">Width follows a similar pattern with length, being non-significant (</w:t>
+      </w:r>
+      <m:oMath>
+        <m:r>
+          <m:t>p</m:t>
+        </m:r>
+        <m:r>
+          <m:t>=</m:t>
+        </m:r>
+        <m:r>
+          <m:t>0.02</m:t>
+        </m:r>
+      </m:oMath>
+      <w:r>
+        <w:t xml:space="preserve">). A high probability exists that the averages of these wild types are similar (</w:t>
+      </w:r>
+      <m:oMath>
+        <m:r>
+          <m:t>27</m:t>
+        </m:r>
+        <m:r>
+          <m:t>%</m:t>
+        </m:r>
+      </m:oMath>
+      <w:r>
+        <w:t xml:space="preserve"> </w:t>
+      </w:r>
+      <w:r>
+        <w:t xml:space="preserve">probability).</w:t>
       </w:r>
     </w:p>
     <w:p>
@@ -701,39 +946,21 @@
         <w:pStyle w:val="BodyText"/>
       </w:pPr>
       <w:r>
-        <w:t xml:space="preserve">Due to the optimised resolution of the imaging technique (68.6 meters per pixel) objects can appear connected which are not, particularly in primitive grain. A three dimensional watershedding algorithm is used to correct any objects which appear connected when they should not be.</w:t>
-      </w:r>
-    </w:p>
-    <w:p>
-      <w:pPr>
-        <w:pStyle w:val="BodyText"/>
-      </w:pPr>
-      <w:r>
-        <w:t xml:space="preserve">The software, developed in MATLAB (</w:t>
-      </w:r>
-      <w:r>
-        <w:t xml:space="preserve">(The MathWorks Inc. 2018)</w:t>
-      </w:r>
-      <w:r>
-        <w:t xml:space="preserve">), is freely available at &lt;insert link to NPPC&gt;.</w:t>
-      </w:r>
-    </w:p>
-    <w:p>
-      <w:pPr>
-        <w:pStyle w:val="Heading4"/>
-      </w:pPr>
-      <w:bookmarkStart w:id="36" w:name="sec:orgcdf1999"/>
-      <w:bookmarkEnd w:id="36"/>
-      <w:r>
-        <w:t xml:space="preserve">Pipeline</w:t>
-      </w:r>
-    </w:p>
-    <w:p>
-      <w:pPr>
-        <w:pStyle w:val="FirstParagraph"/>
-      </w:pPr>
-      <w:r>
-        <w:t xml:space="preserve">The scanning and MATLAB routine pipeline:</w:t>
+        <w:t xml:space="preserve">Grain depth, volume and surface area all report highly significant changes across ploidy (</w:t>
+      </w:r>
+      <m:oMath>
+        <m:r>
+          <m:t>p</m:t>
+        </m:r>
+        <m:r>
+          <m:t>&lt;</m:t>
+        </m:r>
+        <m:r>
+          <m:t>0.01</m:t>
+        </m:r>
+      </m:oMath>
+      <w:r>
+        <w:t xml:space="preserve">).</w:t>
       </w:r>
     </w:p>
     <w:p>
@@ -743,14 +970,14 @@
       <w:r>
         <w:drawing>
           <wp:inline>
-            <wp:extent cx="2879999" cy="2064172"/>
+            <wp:extent cx="3239999" cy="800425"/>
             <wp:effectExtent b="0" l="0" r="0" t="0"/>
-            <wp:docPr descr="[fig:org9ee67b0] Pipeline" title="" id="1" name="Picture"/>
+            <wp:docPr descr="[fig:orgb82ae62] Ploidy Effects" title="" id="1" name="Picture"/>
             <a:graphic>
               <a:graphicData uri="http://schemas.openxmlformats.org/drawingml/2006/picture">
                 <pic:pic>
                   <pic:nvPicPr>
-                    <pic:cNvPr descr="/home/nathan/Dropbox/NPPC/Domestication/Figures/Suppl/matlab.png" id="0" name="Picture"/>
+                    <pic:cNvPr descr="/home/nathan/Dropbox/NPPC/Domestication/Figures/dom-True.png" id="0" name="Picture"/>
                     <pic:cNvPicPr>
                       <a:picLocks noChangeArrowheads="1" noChangeAspect="1"/>
                     </pic:cNvPicPr>
@@ -764,7 +991,7 @@
                   <pic:spPr bwMode="auto">
                     <a:xfrm>
                       <a:off x="0" y="0"/>
-                      <a:ext cx="2879999" cy="2064172"/>
+                      <a:ext cx="3239999" cy="800425"/>
                     </a:xfrm>
                     <a:prstGeom prst="rect">
                       <a:avLst/>
@@ -788,23 +1015,23 @@
         <w:pStyle w:val="ImageCaption"/>
       </w:pPr>
       <w:r>
-        <w:t xml:space="preserve">[fig:org9ee67b0]</w:t>
-      </w:r>
-      <w:r>
-        <w:t xml:space="preserve"> </w:t>
-      </w:r>
-      <w:r>
-        <w:t xml:space="preserve">Pipeline</w:t>
+        <w:t xml:space="preserve">[fig:orgb82ae62]</w:t>
+      </w:r>
+      <w:r>
+        <w:t xml:space="preserve"> </w:t>
+      </w:r>
+      <w:r>
+        <w:t xml:space="preserve">Ploidy Effects</w:t>
       </w:r>
     </w:p>
     <w:p>
       <w:pPr>
         <w:pStyle w:val="Heading3"/>
       </w:pPr>
-      <w:bookmarkStart w:id="38" w:name="sec:orgc46ec43"/>
+      <w:bookmarkStart w:id="38" w:name="sec:org5c9345d"/>
       <w:bookmarkEnd w:id="38"/>
       <w:r>
-        <w:t xml:space="preserve">Morphometric Features</w:t>
+        <w:t xml:space="preserve">Domesticates</w:t>
       </w:r>
     </w:p>
     <w:p>
@@ -812,62 +1039,81 @@
         <w:pStyle w:val="FirstParagraph"/>
       </w:pPr>
       <w:r>
-        <w:t xml:space="preserve">The features/phenotypes used are extracted during the imaging process.</w:t>
-      </w:r>
-    </w:p>
-    <w:p>
-      <w:pPr>
-        <w:numPr>
-          <w:numId w:val="1001"/>
-          <w:ilvl w:val="0"/>
-        </w:numPr>
-      </w:pPr>
-      <w:r>
-        <w:t xml:space="preserve">Length is calculated using the major axis of the whole grain.</w:t>
-      </w:r>
-    </w:p>
-    <w:p>
-      <w:pPr>
-        <w:numPr>
-          <w:numId w:val="1001"/>
-          <w:ilvl w:val="0"/>
-        </w:numPr>
-      </w:pPr>
-      <w:r>
-        <w:t xml:space="preserve">Width and depth are the major and minor axis of a cross section, found by selecting the grain’s midpoint.</w:t>
-      </w:r>
-    </w:p>
-    <w:p>
-      <w:pPr>
-        <w:numPr>
-          <w:numId w:val="1001"/>
-          <w:ilvl w:val="0"/>
-        </w:numPr>
-      </w:pPr>
-      <w:r>
-        <w:t xml:space="preserve">Volume is a complete connected pixel count per grain</w:t>
-      </w:r>
-    </w:p>
-    <w:p>
-      <w:pPr>
-        <w:numPr>
-          <w:numId w:val="1001"/>
-          <w:ilvl w:val="0"/>
-        </w:numPr>
-      </w:pPr>
-      <w:r>
-        <w:t xml:space="preserve">Surface area is a single pixel perimeter calculation mapped in 3 dimensions</w:t>
-      </w:r>
-    </w:p>
-    <w:p>
-      <w:pPr>
-        <w:numPr>
-          <w:numId w:val="1001"/>
-          <w:ilvl w:val="0"/>
-        </w:numPr>
-      </w:pPr>
-      <w:r>
-        <w:t xml:space="preserve">Length X Depth X Width is a post-image-processing value calculated by the interaction between the three dimension descriptors.</w:t>
+        <w:t xml:space="preserve">Between 2N and 4N domesticated species all grain parameters (length, width, depth, volume and surface area) are shown to have a highly significant change (</w:t>
+      </w:r>
+      <m:oMath>
+        <m:r>
+          <m:t>p</m:t>
+        </m:r>
+        <m:r>
+          <m:t>&lt;</m:t>
+        </m:r>
+        <m:r>
+          <m:t>0.01</m:t>
+        </m:r>
+      </m:oMath>
+      <w:r>
+        <w:t xml:space="preserve">).</w:t>
+      </w:r>
+    </w:p>
+    <w:p>
+      <w:pPr>
+        <w:pStyle w:val="BodyText"/>
+      </w:pPr>
+      <w:r>
+        <w:t xml:space="preserve">Whilst statistically significant, grain width has shown a high probability of</w:t>
+      </w:r>
+      <w:r>
+        <w:t xml:space="preserve"> </w:t>
+      </w:r>
+      <m:oMath>
+        <m:r>
+          <m:t>28</m:t>
+        </m:r>
+        <m:r>
+          <m:t>%</m:t>
+        </m:r>
+      </m:oMath>
+      <w:r>
+        <w:t xml:space="preserve">, that the mean between 2N and 4N overlaps. A wide standard deviation in einkorn provides this confusion.</w:t>
+      </w:r>
+    </w:p>
+    <w:p>
+      <w:pPr>
+        <w:pStyle w:val="BodyText"/>
+      </w:pPr>
+      <w:r>
+        <w:t xml:space="preserve">All other measurements show a</w:t>
+      </w:r>
+      <w:r>
+        <w:t xml:space="preserve"> </w:t>
+      </w:r>
+      <m:oMath>
+        <m:r>
+          <m:t>&lt;</m:t>
+        </m:r>
+        <m:r>
+          <m:t>5</m:t>
+        </m:r>
+        <m:r>
+          <m:t>%</m:t>
+        </m:r>
+      </m:oMath>
+      <w:r>
+        <w:t xml:space="preserve"> </w:t>
+      </w:r>
+      <w:r>
+        <w:t xml:space="preserve">probability of overlapping values.</w:t>
+      </w:r>
+    </w:p>
+    <w:p>
+      <w:pPr>
+        <w:pStyle w:val="Heading2"/>
+      </w:pPr>
+      <w:bookmarkStart w:id="39" w:name="sec:org835f426"/>
+      <w:bookmarkEnd w:id="39"/>
+      <w:r>
+        <w:t xml:space="preserve">Modelling</w:t>
       </w:r>
     </w:p>
     <w:p>
@@ -875,607 +1121,30 @@
         <w:pStyle w:val="FirstParagraph"/>
       </w:pPr>
       <w:r>
-        <w:t xml:space="preserve">Values used in statistical functions and measurements are presented as metric units, derived from -CT image pixel values. The equation:[eq:org5f53ccd] is presented here.</w:t>
-      </w:r>
-    </w:p>
-    <w:p>
-      <w:pPr>
-        <w:pStyle w:val="BodyText"/>
-      </w:pPr>
-      <m:oMathPara>
-        <m:oMathParaPr>
-          <m:jc m:val="center"/>
-        </m:oMathParaPr>
-        <m:oMath>
-          <m:m>
-            <m:mPr>
-              <m:baseJc m:val="center"/>
-              <m:plcHide m:val="1"/>
-              <m:mcs>
-                <m:mc>
-                  <m:mcPr>
-                    <m:mcJc m:val="right"/>
-                    <m:count m:val="1"/>
-                  </m:mcPr>
-                </m:mc>
-                <m:mc>
-                  <m:mcPr>
-                    <m:mcJc m:val="left"/>
-                    <m:count m:val="1"/>
-                  </m:mcPr>
-                </m:mc>
-              </m:mcs>
-            </m:mPr>
-            <m:mr>
-              <m:e/>
-              <m:e>
-                <m:m>
-                  <m:mPr>
-                    <m:baseJc m:val="center"/>
-                    <m:plcHide m:val="1"/>
-                    <m:mcs>
-                      <m:mc>
-                        <m:mcPr>
-                          <m:mcJc m:val="right"/>
-                          <m:count m:val="1"/>
-                        </m:mcPr>
-                      </m:mc>
-                    </m:mcs>
-                  </m:mPr>
-                  <m:mr>
-                    <m:e>
-                      <m:r>
-                        <m:t>m</m:t>
-                      </m:r>
-                      <m:r>
-                        <m:t>m</m:t>
-                      </m:r>
-                      <m:r>
-                        <m:t>=</m:t>
-                      </m:r>
-                      <m:f>
-                        <m:fPr>
-                          <m:type m:val="bar"/>
-                        </m:fPr>
-                        <m:num>
-                          <m:r>
-                            <m:t>p</m:t>
-                          </m:r>
-                          <m:r>
-                            <m:t>i</m:t>
-                          </m:r>
-                          <m:r>
-                            <m:t>x</m:t>
-                          </m:r>
-                          <m:r>
-                            <m:t>e</m:t>
-                          </m:r>
-                          <m:r>
-                            <m:t>l</m:t>
-                          </m:r>
-                          <m:r>
-                            <m:t>×</m:t>
-                          </m:r>
-                          <m:r>
-                            <m:t>68.8</m:t>
-                          </m:r>
-                        </m:num>
-                        <m:den>
-                          <m:r>
-                            <m:t>1000</m:t>
-                          </m:r>
-                        </m:den>
-                      </m:f>
-                    </m:e>
-                  </m:mr>
-                </m:m>
-              </m:e>
-            </m:mr>
-          </m:m>
-        </m:oMath>
-      </m:oMathPara>
-    </w:p>
-    <w:p>
-      <w:pPr>
-        <w:pStyle w:val="Heading3"/>
-      </w:pPr>
-      <w:bookmarkStart w:id="39" w:name="sec:org661aa5a"/>
-      <w:bookmarkEnd w:id="39"/>
-      <w:r>
-        <w:t xml:space="preserve">Error Removal</w:t>
-      </w:r>
-    </w:p>
-    <w:p>
-      <w:pPr>
-        <w:pStyle w:val="FirstParagraph"/>
-      </w:pPr>
-      <w:r>
-        <w:t xml:space="preserve">The data were checked for false positives, this is done by first removing outliers which are found by the 0.025 upper and lower percentiles of the data. Additionally constraints are applied to the data based on findings from previous studies</w:t>
-      </w:r>
-      <w:r>
-        <w:t xml:space="preserve"> </w:t>
-      </w:r>
-      <w:r>
-        <w:t xml:space="preserve">(Hughes et al. 2017)</w:t>
-      </w:r>
-      <w:r>
-        <w:t xml:space="preserve">, this adds robustness.</w:t>
-      </w:r>
-    </w:p>
-    <w:p>
-      <w:pPr>
-        <w:pStyle w:val="Heading3"/>
-      </w:pPr>
-      <w:bookmarkStart w:id="40" w:name="sec:org3858d88"/>
-      <w:bookmarkEnd w:id="40"/>
-      <w:r>
-        <w:t xml:space="preserve">LWD</w:t>
-      </w:r>
-    </w:p>
-    <w:p>
-      <w:pPr>
-        <w:pStyle w:val="FirstParagraph"/>
-      </w:pPr>
-      <w:r>
-        <w:t xml:space="preserve">An additional phenotype is created to describe the interaction between the geometric parameters; the interaction is described in equation:[eq:orgc714724].</w:t>
-      </w:r>
-    </w:p>
-    <w:p>
-      <w:pPr>
-        <w:pStyle w:val="BodyText"/>
-      </w:pPr>
-      <m:oMathPara>
-        <m:oMathParaPr>
-          <m:jc m:val="center"/>
-        </m:oMathParaPr>
-        <m:oMath>
-          <m:m>
-            <m:mPr>
-              <m:baseJc m:val="center"/>
-              <m:plcHide m:val="1"/>
-              <m:mcs>
-                <m:mc>
-                  <m:mcPr>
-                    <m:mcJc m:val="right"/>
-                    <m:count m:val="1"/>
-                  </m:mcPr>
-                </m:mc>
-                <m:mc>
-                  <m:mcPr>
-                    <m:mcJc m:val="left"/>
-                    <m:count m:val="1"/>
-                  </m:mcPr>
-                </m:mc>
-              </m:mcs>
-            </m:mPr>
-            <m:mr>
-              <m:e/>
-              <m:e>
-                <m:m>
-                  <m:mPr>
-                    <m:baseJc m:val="center"/>
-                    <m:plcHide m:val="1"/>
-                    <m:mcs>
-                      <m:mc>
-                        <m:mcPr>
-                          <m:mcJc m:val="right"/>
-                          <m:count m:val="1"/>
-                        </m:mcPr>
-                      </m:mc>
-                    </m:mcs>
-                  </m:mPr>
-                  <m:mr>
-                    <m:e>
-                      <m:r>
-                        <m:rPr>
-                          <m:sty m:val="p"/>
-                        </m:rPr>
-                        <m:t>geometry interaction</m:t>
-                      </m:r>
-                      <m:r>
-                        <m:t>=</m:t>
-                      </m:r>
-                      <m:r>
-                        <m:t>l</m:t>
-                      </m:r>
-                      <m:r>
-                        <m:t>e</m:t>
-                      </m:r>
-                      <m:r>
-                        <m:t>n</m:t>
-                      </m:r>
-                      <m:r>
-                        <m:t>g</m:t>
-                      </m:r>
-                      <m:r>
-                        <m:t>t</m:t>
-                      </m:r>
-                      <m:r>
-                        <m:t>h</m:t>
-                      </m:r>
-                      <m:r>
-                        <m:t>×</m:t>
-                      </m:r>
-                      <m:r>
-                        <m:t>d</m:t>
-                      </m:r>
-                      <m:r>
-                        <m:t>e</m:t>
-                      </m:r>
-                      <m:r>
-                        <m:t>p</m:t>
-                      </m:r>
-                      <m:r>
-                        <m:t>t</m:t>
-                      </m:r>
-                      <m:r>
-                        <m:t>h</m:t>
-                      </m:r>
-                      <m:r>
-                        <m:t>×</m:t>
-                      </m:r>
-                      <m:r>
-                        <m:t>w</m:t>
-                      </m:r>
-                      <m:r>
-                        <m:t>i</m:t>
-                      </m:r>
-                      <m:r>
-                        <m:t>d</m:t>
-                      </m:r>
-                      <m:r>
-                        <m:t>t</m:t>
-                      </m:r>
-                      <m:r>
-                        <m:t>h</m:t>
-                      </m:r>
-                    </m:e>
-                  </m:mr>
-                </m:m>
-              </m:e>
-            </m:mr>
-          </m:m>
-        </m:oMath>
-      </m:oMathPara>
-    </w:p>
-    <w:p>
-      <w:pPr>
-        <w:pStyle w:val="Heading3"/>
-      </w:pPr>
-      <w:bookmarkStart w:id="41" w:name="sec:org2d94ea4"/>
-      <w:bookmarkEnd w:id="41"/>
-      <w:r>
-        <w:t xml:space="preserve">Image Analysis Methods</w:t>
-      </w:r>
-    </w:p>
-    <w:p>
-      <w:pPr>
-        <w:pStyle w:val="FirstParagraph"/>
-      </w:pPr>
-      <w:r>
-        <w:rPr>
-          <w:i/>
-          <w:b/>
-        </w:rPr>
-        <w:t xml:space="preserve">I could provide a lot of info on this, but weary of going off-track, more can be added (or taken away) if needed, what’s in comp methods could be enough I think.</w:t>
-      </w:r>
-    </w:p>
-    <w:p>
-      <w:pPr>
-        <w:pStyle w:val="Heading2"/>
-      </w:pPr>
-      <w:bookmarkStart w:id="42" w:name="sec:org98f7f6d"/>
-      <w:bookmarkEnd w:id="42"/>
-      <w:r>
-        <w:t xml:space="preserve">Bayesian Modelling</w:t>
-      </w:r>
-    </w:p>
-    <w:p>
-      <w:pPr>
-        <w:pStyle w:val="FirstParagraph"/>
-      </w:pPr>
-      <w:r>
-        <w:t xml:space="preserve">To provide deeper insight into the size of change or similarity in hypothesis testing, a Bayesian model is used. To estimate probability of two samples containing the same mean the method uses Bayes theorem (</w:t>
-      </w:r>
-      <m:oMath>
-        <m:r>
-          <m:t>P</m:t>
-        </m:r>
-        <m:r>
-          <m:t>(</m:t>
-        </m:r>
-        <m:r>
-          <m:t>A</m:t>
-        </m:r>
-        <m:r>
-          <m:t>|</m:t>
-        </m:r>
-        <m:r>
-          <m:t>B</m:t>
-        </m:r>
-        <m:r>
-          <m:t>)</m:t>
-        </m:r>
-        <m:r>
-          <m:t>∝</m:t>
-        </m:r>
-        <m:r>
-          <m:t>P</m:t>
-        </m:r>
-        <m:r>
-          <m:t>(</m:t>
-        </m:r>
-        <m:r>
-          <m:t>B</m:t>
-        </m:r>
-        <m:r>
-          <m:t>|</m:t>
-        </m:r>
-        <m:r>
-          <m:t>A</m:t>
-        </m:r>
-        <m:r>
-          <m:t>)</m:t>
-        </m:r>
-        <m:r>
-          <m:t>×</m:t>
-        </m:r>
-        <m:r>
-          <m:t>P</m:t>
-        </m:r>
-        <m:r>
-          <m:t>(</m:t>
-        </m:r>
-        <m:r>
-          <m:t>A</m:t>
-        </m:r>
-        <m:r>
-          <m:t>)</m:t>
-        </m:r>
-      </m:oMath>
-      <w:r>
-        <w:t xml:space="preserve">)</w:t>
-      </w:r>
-      <w:r>
-        <w:t xml:space="preserve"> </w:t>
-      </w:r>
-      <w:r>
-        <w:t xml:space="preserve">(Kruschke 2013)</w:t>
-      </w:r>
-      <w:r>
-        <w:t xml:space="preserve"> </w:t>
-      </w:r>
-      <w:r>
-        <w:t xml:space="preserve">along with Markov-Chain-Monte-Carlo (MCMC) to draw random samples from a normal population.</w:t>
-      </w:r>
-    </w:p>
-    <w:p>
-      <w:pPr>
-        <w:pStyle w:val="BodyText"/>
-      </w:pPr>
-      <w:r>
-        <w:t xml:space="preserve">From Krusches’ method a percentage likelihood of difference is produced.</w:t>
-      </w:r>
-    </w:p>
-    <w:p>
-      <w:pPr>
-        <w:pStyle w:val="Heading2"/>
-      </w:pPr>
-      <w:bookmarkStart w:id="43" w:name="sec:orgbc572be"/>
-      <w:bookmarkEnd w:id="43"/>
-      <w:r>
-        <w:t xml:space="preserve">Linear Modelling</w:t>
-      </w:r>
-    </w:p>
-    <w:p>
-      <w:pPr>
-        <w:pStyle w:val="FirstParagraph"/>
-      </w:pPr>
-      <w:r>
-        <w:t xml:space="preserve">A linear model allowed for an R</w:t>
+        <w:t xml:space="preserve">A multiple regression model was used to obtain predictions of domestication using three key parameters (grain length, width and depth). A high variance was explained (</w:t>
       </w:r>
       <m:oMath>
         <m:sSup>
           <m:e>
             <m:r>
-              <m:t/>
+              <m:t>R</m:t>
             </m:r>
           </m:e>
           <m:sup>
             <m:r>
-              <m:rPr>
-                <m:sty m:val="p"/>
-              </m:rPr>
               <m:t>2</m:t>
             </m:r>
           </m:sup>
         </m:sSup>
+        <m:r>
+          <m:t>=</m:t>
+        </m:r>
+        <m:r>
+          <m:t>0.95</m:t>
+        </m:r>
       </m:oMath>
       <w:r>
-        <w:t xml:space="preserve"> </w:t>
-      </w:r>
-      <w:r>
-        <w:t xml:space="preserve">value of 0.91 in einkorn species when predicting domestication status.</w:t>
-      </w:r>
-    </w:p>
-    <w:p>
-      <w:pPr>
-        <w:pStyle w:val="Heading3"/>
-      </w:pPr>
-      <w:bookmarkStart w:id="44" w:name="sec:org96cb615"/>
-      <w:bookmarkEnd w:id="44"/>
-      <w:r>
-        <w:t xml:space="preserve">Draft Supplemental figure for dom</w:t>
-      </w:r>
-    </w:p>
-    <w:p>
-      <w:pPr>
-        <w:pStyle w:val="FigureWithCaption"/>
-      </w:pPr>
-      <w:r>
-        <w:drawing>
-          <wp:inline>
-            <wp:extent cx="2879999" cy="617142"/>
-            <wp:effectExtent b="0" l="0" r="0" t="0"/>
-            <wp:docPr descr="[fig:org5802f8b] is showing a multiple regression of r=.91 by using length, width and depth to correctly ID domestication status." title="" id="1" name="Picture"/>
-            <a:graphic>
-              <a:graphicData uri="http://schemas.openxmlformats.org/drawingml/2006/picture">
-                <pic:pic>
-                  <pic:nvPicPr>
-                    <pic:cNvPr descr="/home/nathan/Dropbox/NPPC/Domestication/Figures/Suppl/Reg_Dom.png" id="0" name="Picture"/>
-                    <pic:cNvPicPr>
-                      <a:picLocks noChangeArrowheads="1" noChangeAspect="1"/>
-                    </pic:cNvPicPr>
-                  </pic:nvPicPr>
-                  <pic:blipFill>
-                    <a:blip r:embed="rId45"/>
-                    <a:stretch>
-                      <a:fillRect/>
-                    </a:stretch>
-                  </pic:blipFill>
-                  <pic:spPr bwMode="auto">
-                    <a:xfrm>
-                      <a:off x="0" y="0"/>
-                      <a:ext cx="2879999" cy="617142"/>
-                    </a:xfrm>
-                    <a:prstGeom prst="rect">
-                      <a:avLst/>
-                    </a:prstGeom>
-                    <a:noFill/>
-                    <a:ln w="9525">
-                      <a:noFill/>
-                      <a:headEnd/>
-                      <a:tailEnd/>
-                    </a:ln>
-                  </pic:spPr>
-                </pic:pic>
-              </a:graphicData>
-            </a:graphic>
-          </wp:inline>
-        </w:drawing>
-      </w:r>
-    </w:p>
-    <w:p>
-      <w:pPr>
-        <w:pStyle w:val="ImageCaption"/>
-      </w:pPr>
-      <w:r>
-        <w:t xml:space="preserve">[fig:org5802f8b]</w:t>
-      </w:r>
-      <w:r>
-        <w:t xml:space="preserve"> </w:t>
-      </w:r>
-      <w:r>
-        <w:t xml:space="preserve">is showing a multiple regression of r=.91 by using length, width and depth to correctly ID domestication status.</w:t>
-      </w:r>
-    </w:p>
-    <w:p>
-      <w:pPr>
-        <w:pStyle w:val="Heading3"/>
-      </w:pPr>
-      <w:bookmarkStart w:id="46" w:name="sec:org519290b"/>
-      <w:bookmarkEnd w:id="46"/>
-      <w:r>
-        <w:t xml:space="preserve">Draft Supplemental figure for volume</w:t>
-      </w:r>
-    </w:p>
-    <w:p>
-      <w:pPr>
-        <w:pStyle w:val="FigureWithCaption"/>
-      </w:pPr>
-      <w:r>
-        <w:drawing>
-          <wp:inline>
-            <wp:extent cx="2879999" cy="2057142"/>
-            <wp:effectExtent b="0" l="0" r="0" t="0"/>
-            <wp:docPr descr="[fig:org631db65] Showing the importance of 3rd dimension of depth" title="" id="1" name="Picture"/>
-            <a:graphic>
-              <a:graphicData uri="http://schemas.openxmlformats.org/drawingml/2006/picture">
-                <pic:pic>
-                  <pic:nvPicPr>
-                    <pic:cNvPr descr="/home/nathan/Dropbox/NPPC/Domestication/Figures/Suppl/Regression_Analysis_Vol.png" id="0" name="Picture"/>
-                    <pic:cNvPicPr>
-                      <a:picLocks noChangeArrowheads="1" noChangeAspect="1"/>
-                    </pic:cNvPicPr>
-                  </pic:nvPicPr>
-                  <pic:blipFill>
-                    <a:blip r:embed="rId47"/>
-                    <a:stretch>
-                      <a:fillRect/>
-                    </a:stretch>
-                  </pic:blipFill>
-                  <pic:spPr bwMode="auto">
-                    <a:xfrm>
-                      <a:off x="0" y="0"/>
-                      <a:ext cx="2879999" cy="2057142"/>
-                    </a:xfrm>
-                    <a:prstGeom prst="rect">
-                      <a:avLst/>
-                    </a:prstGeom>
-                    <a:noFill/>
-                    <a:ln w="9525">
-                      <a:noFill/>
-                      <a:headEnd/>
-                      <a:tailEnd/>
-                    </a:ln>
-                  </pic:spPr>
-                </pic:pic>
-              </a:graphicData>
-            </a:graphic>
-          </wp:inline>
-        </w:drawing>
-      </w:r>
-    </w:p>
-    <w:p>
-      <w:pPr>
-        <w:pStyle w:val="ImageCaption"/>
-      </w:pPr>
-      <w:r>
-        <w:t xml:space="preserve">[fig:org631db65]</w:t>
-      </w:r>
-      <w:r>
-        <w:t xml:space="preserve"> </w:t>
-      </w:r>
-      <w:r>
-        <w:t xml:space="preserve">Showing the importance of 3rd dimension of depth</w:t>
-      </w:r>
-    </w:p>
-    <w:p>
-      <w:pPr>
-        <w:pStyle w:val="Heading3"/>
-      </w:pPr>
-      <w:bookmarkStart w:id="48" w:name="sec:org316133c"/>
-      <w:bookmarkEnd w:id="48"/>
-      <w:r>
-        <w:t xml:space="preserve">Least Squares Model</w:t>
-      </w:r>
-    </w:p>
-    <w:p>
-      <w:pPr>
-        <w:pStyle w:val="FirstParagraph"/>
-      </w:pPr>
-      <w:r>
-        <w:t xml:space="preserve">Equation, where the intercept (</w:t>
-      </w:r>
-      <m:oMath>
-        <m:sSub>
-          <m:e>
-            <m:r>
-              <m:t>β</m:t>
-            </m:r>
-          </m:e>
-          <m:sub>
-            <m:r>
-              <m:rPr>
-                <m:sty m:val="p"/>
-              </m:rPr>
-              <m:t>0</m:t>
-            </m:r>
-          </m:sub>
-        </m:sSub>
-      </m:oMath>
-      <w:r>
-        <w:t xml:space="preserve">) has been set by surface area</w:t>
+        <w:t xml:space="preserve">) using equation 1 and an ordinary least squares method (OLS).</w:t>
       </w:r>
     </w:p>
     <w:p>
@@ -1612,43 +1281,79 @@
     </w:p>
     <w:p>
       <w:pPr>
-        <w:pStyle w:val="Heading3"/>
-      </w:pPr>
-      <w:bookmarkStart w:id="49" w:name="sec:orgd8af776"/>
-      <w:bookmarkEnd w:id="49"/>
-      <w:r>
-        <w:t xml:space="preserve">Misc</w:t>
-      </w:r>
-    </w:p>
-    <w:p>
-      <w:pPr>
         <w:pStyle w:val="FirstParagraph"/>
       </w:pPr>
       <w:r>
-        <w:t xml:space="preserve">The model produced an r</w:t>
-      </w:r>
-      <m:oMath>
-        <m:sSup>
-          <m:e>
-            <m:r>
-              <m:t/>
-            </m:r>
-          </m:e>
-          <m:sup>
-            <m:r>
-              <m:rPr>
-                <m:sty m:val="p"/>
-              </m:rPr>
-              <m:t>2</m:t>
-            </m:r>
-          </m:sup>
-        </m:sSup>
-      </m:oMath>
-      <w:r>
-        <w:t xml:space="preserve"> </w:t>
-      </w:r>
-      <w:r>
-        <w:t xml:space="preserve">value by:</w:t>
+        <w:t xml:space="preserve">Here, in addition to domestication status this model has differentiated across ploidy. Wild and primitives of einkorn and emmer are accurately predicted (figure:[fig:orgdbcbc30]).</w:t>
+      </w:r>
+    </w:p>
+    <w:p>
+      <w:pPr>
+        <w:pStyle w:val="FigureWithCaption"/>
+      </w:pPr>
+      <w:r>
+        <w:drawing>
+          <wp:inline>
+            <wp:extent cx="3239999" cy="1943999"/>
+            <wp:effectExtent b="0" l="0" r="0" t="0"/>
+            <wp:docPr descr="[fig:orgdbcbc30] is showing a multiple regression of R=0.95 by using length, width and depth to correctly ID domestication status." title="" id="1" name="Picture"/>
+            <a:graphic>
+              <a:graphicData uri="http://schemas.openxmlformats.org/drawingml/2006/picture">
+                <pic:pic>
+                  <pic:nvPicPr>
+                    <pic:cNvPr descr="/home/nathan/Dropbox/NPPC/Domestication/Figures/Suppl/Reg_Dom.png" id="0" name="Picture"/>
+                    <pic:cNvPicPr>
+                      <a:picLocks noChangeArrowheads="1" noChangeAspect="1"/>
+                    </pic:cNvPicPr>
+                  </pic:nvPicPr>
+                  <pic:blipFill>
+                    <a:blip r:embed="rId40"/>
+                    <a:stretch>
+                      <a:fillRect/>
+                    </a:stretch>
+                  </pic:blipFill>
+                  <pic:spPr bwMode="auto">
+                    <a:xfrm>
+                      <a:off x="0" y="0"/>
+                      <a:ext cx="3239999" cy="1943999"/>
+                    </a:xfrm>
+                    <a:prstGeom prst="rect">
+                      <a:avLst/>
+                    </a:prstGeom>
+                    <a:noFill/>
+                    <a:ln w="9525">
+                      <a:noFill/>
+                      <a:headEnd/>
+                      <a:tailEnd/>
+                    </a:ln>
+                  </pic:spPr>
+                </pic:pic>
+              </a:graphicData>
+            </a:graphic>
+          </wp:inline>
+        </w:drawing>
+      </w:r>
+    </w:p>
+    <w:p>
+      <w:pPr>
+        <w:pStyle w:val="ImageCaption"/>
+      </w:pPr>
+      <w:r>
+        <w:t xml:space="preserve">[fig:orgdbcbc30]</w:t>
+      </w:r>
+      <w:r>
+        <w:t xml:space="preserve"> </w:t>
+      </w:r>
+      <w:r>
+        <w:t xml:space="preserve">is showing a multiple regression of R=0.95 by using length, width and depth to correctly ID domestication status.</w:t>
+      </w:r>
+    </w:p>
+    <w:p>
+      <w:pPr>
+        <w:pStyle w:val="BodyText"/>
+      </w:pPr>
+      <w:r>
+        <w:t xml:space="preserve">The model produced an R2 value by using the sum of data variance over the explained sum of squares:</w:t>
       </w:r>
     </w:p>
     <w:p>
@@ -1786,9 +1491,798 @@
       <w:pPr>
         <w:pStyle w:val="Heading1"/>
       </w:pPr>
-      <w:bookmarkStart w:id="50" w:name="sec:orgf50678c"/>
+      <w:bookmarkStart w:id="41" w:name="sec:orgc1d55d7"/>
+      <w:bookmarkEnd w:id="41"/>
+      <w:r>
+        <w:t xml:space="preserve">Methods</w:t>
+      </w:r>
+    </w:p>
+    <w:p>
+      <w:pPr>
+        <w:pStyle w:val="Heading2"/>
+      </w:pPr>
+      <w:bookmarkStart w:id="42" w:name="sec:org8b605ea"/>
+      <w:bookmarkEnd w:id="42"/>
+      <w:r>
+        <w:t xml:space="preserve">Materials</w:t>
+      </w:r>
+    </w:p>
+    <w:p>
+      <w:pPr>
+        <w:pStyle w:val="FirstParagraph"/>
+      </w:pPr>
+      <w:r>
+        <w:t xml:space="preserve">&lt; Plants which were used &gt; …</w:t>
+      </w:r>
+    </w:p>
+    <w:p>
+      <w:pPr>
+        <w:pStyle w:val="Heading3"/>
+      </w:pPr>
+      <w:bookmarkStart w:id="43" w:name="sec:org081eb15"/>
+      <w:bookmarkEnd w:id="43"/>
+      <w:r>
+        <w:t xml:space="preserve">How they were sourced</w:t>
+      </w:r>
+    </w:p>
+    <w:p>
+      <w:pPr>
+        <w:pStyle w:val="Heading3"/>
+      </w:pPr>
+      <w:bookmarkStart w:id="44" w:name="sec:org9aa63da"/>
+      <w:bookmarkEnd w:id="44"/>
+      <w:r>
+        <w:t xml:space="preserve">Any additional information</w:t>
+      </w:r>
+    </w:p>
+    <w:p>
+      <w:pPr>
+        <w:pStyle w:val="Heading2"/>
+      </w:pPr>
+      <w:bookmarkStart w:id="45" w:name="sec:orgbfaa441"/>
+      <w:bookmarkEnd w:id="45"/>
+      <w:r>
+        <w:t xml:space="preserve">3D Scanning of Spikes</w:t>
+      </w:r>
+    </w:p>
+    <w:p>
+      <w:pPr>
+        <w:pStyle w:val="FirstParagraph"/>
+      </w:pPr>
+      <w:r>
+        <w:t xml:space="preserve">From the genotypes selected, fully dried,</w:t>
+      </w:r>
+      <w:r>
+        <w:t xml:space="preserve"> </w:t>
+      </w:r>
+      <w:r>
+        <w:t xml:space="preserve">representative spikes were chosen for micro-CT scanning.</w:t>
+      </w:r>
+      <w:r>
+        <w:t xml:space="preserve"> </w:t>
+      </w:r>
+      <w:r>
+        <w:t xml:space="preserve">Spikes were placed in plastic holders (34x70mm tubes) and imaged using a a μCT100 scanner (Scanco Medical, Switzerland).</w:t>
+      </w:r>
+    </w:p>
+    <w:p>
+      <w:pPr>
+        <w:pStyle w:val="BodyText"/>
+      </w:pPr>
+      <w:r>
+        <w:t xml:space="preserve">The imaging system was configured with an X-ray source ranging from 20 to 100 kVp,</w:t>
+      </w:r>
+      <w:r>
+        <w:t xml:space="preserve"> </w:t>
+      </w:r>
+      <w:r>
+        <w:t xml:space="preserve">a detector of 3072 x 400 elements. A resolution of 68.8 micro-meters per pixel was used for all scans.</w:t>
+      </w:r>
+    </w:p>
+    <w:p>
+      <w:pPr>
+        <w:pStyle w:val="Heading2"/>
+      </w:pPr>
+      <w:bookmarkStart w:id="46" w:name="sec:org6e3c7eb"/>
+      <w:bookmarkEnd w:id="46"/>
+      <w:r>
+        <w:t xml:space="preserve">Computational Methods</w:t>
+      </w:r>
+    </w:p>
+    <w:p>
+      <w:pPr>
+        <w:pStyle w:val="FirstParagraph"/>
+      </w:pPr>
+      <w:r>
+        <w:t xml:space="preserve">Using software developed for previous wheat studies by the National Plant Phenomics Centre (</w:t>
+      </w:r>
+      <w:r>
+        <w:t xml:space="preserve">(Hughes et al. 2017)</w:t>
+      </w:r>
+      <w:r>
+        <w:t xml:space="preserve">) . New and novel additions are implemented in the watershedding and segmentation processes, of the existing pipeline, in order to work with the more complex primitive species of wheat.</w:t>
+      </w:r>
+    </w:p>
+    <w:p>
+      <w:pPr>
+        <w:pStyle w:val="BodyText"/>
+      </w:pPr>
+      <w:r>
+        <w:t xml:space="preserve">Due to the optimised resolution of the imaging technique (68.6 meters per pixel) objects can appear connected which are not, particularly in primitive grain. A three dimensional watershedding algorithm is used to correct any objects which appear connected when they should not be.</w:t>
+      </w:r>
+    </w:p>
+    <w:p>
+      <w:pPr>
+        <w:pStyle w:val="BodyText"/>
+      </w:pPr>
+      <w:r>
+        <w:t xml:space="preserve">The software, developed in MATLAB (</w:t>
+      </w:r>
+      <w:r>
+        <w:t xml:space="preserve">(The MathWorks Inc. 2018)</w:t>
+      </w:r>
+      <w:r>
+        <w:t xml:space="preserve">), is freely available at &lt;insert link to NPPC&gt;.</w:t>
+      </w:r>
+    </w:p>
+    <w:p>
+      <w:pPr>
+        <w:pStyle w:val="Heading4"/>
+      </w:pPr>
+      <w:bookmarkStart w:id="47" w:name="sec:org846ffcf"/>
+      <w:bookmarkEnd w:id="47"/>
+      <w:r>
+        <w:t xml:space="preserve">Pipeline</w:t>
+      </w:r>
+    </w:p>
+    <w:p>
+      <w:pPr>
+        <w:pStyle w:val="FirstParagraph"/>
+      </w:pPr>
+      <w:r>
+        <w:t xml:space="preserve">The scanning and MATLAB routine pipeline:</w:t>
+      </w:r>
+    </w:p>
+    <w:p>
+      <w:pPr>
+        <w:pStyle w:val="FigureWithCaption"/>
+      </w:pPr>
+      <w:r>
+        <w:drawing>
+          <wp:inline>
+            <wp:extent cx="3239999" cy="2322194"/>
+            <wp:effectExtent b="0" l="0" r="0" t="0"/>
+            <wp:docPr descr="[fig:org4071500] Pipeline" title="" id="1" name="Picture"/>
+            <a:graphic>
+              <a:graphicData uri="http://schemas.openxmlformats.org/drawingml/2006/picture">
+                <pic:pic>
+                  <pic:nvPicPr>
+                    <pic:cNvPr descr="/home/nathan/Dropbox/NPPC/Domestication/Figures/Suppl/matlab.png" id="0" name="Picture"/>
+                    <pic:cNvPicPr>
+                      <a:picLocks noChangeArrowheads="1" noChangeAspect="1"/>
+                    </pic:cNvPicPr>
+                  </pic:nvPicPr>
+                  <pic:blipFill>
+                    <a:blip r:embed="rId48"/>
+                    <a:stretch>
+                      <a:fillRect/>
+                    </a:stretch>
+                  </pic:blipFill>
+                  <pic:spPr bwMode="auto">
+                    <a:xfrm>
+                      <a:off x="0" y="0"/>
+                      <a:ext cx="3239999" cy="2322194"/>
+                    </a:xfrm>
+                    <a:prstGeom prst="rect">
+                      <a:avLst/>
+                    </a:prstGeom>
+                    <a:noFill/>
+                    <a:ln w="9525">
+                      <a:noFill/>
+                      <a:headEnd/>
+                      <a:tailEnd/>
+                    </a:ln>
+                  </pic:spPr>
+                </pic:pic>
+              </a:graphicData>
+            </a:graphic>
+          </wp:inline>
+        </w:drawing>
+      </w:r>
+    </w:p>
+    <w:p>
+      <w:pPr>
+        <w:pStyle w:val="ImageCaption"/>
+      </w:pPr>
+      <w:r>
+        <w:t xml:space="preserve">[fig:org4071500]</w:t>
+      </w:r>
+      <w:r>
+        <w:t xml:space="preserve"> </w:t>
+      </w:r>
+      <w:r>
+        <w:t xml:space="preserve">Pipeline</w:t>
+      </w:r>
+    </w:p>
+    <w:p>
+      <w:pPr>
+        <w:pStyle w:val="Heading3"/>
+      </w:pPr>
+      <w:bookmarkStart w:id="49" w:name="sec:orgb71a6af"/>
+      <w:bookmarkEnd w:id="49"/>
+      <w:r>
+        <w:t xml:space="preserve">Morphometric Features</w:t>
+      </w:r>
+    </w:p>
+    <w:p>
+      <w:pPr>
+        <w:pStyle w:val="FirstParagraph"/>
+      </w:pPr>
+      <w:r>
+        <w:t xml:space="preserve">The features/phenotypes used are extracted during the imaging process.</w:t>
+      </w:r>
+    </w:p>
+    <w:p>
+      <w:pPr>
+        <w:numPr>
+          <w:numId w:val="1002"/>
+          <w:ilvl w:val="0"/>
+        </w:numPr>
+      </w:pPr>
+      <w:r>
+        <w:t xml:space="preserve">Length is calculated using the major axis of the whole grain.</w:t>
+      </w:r>
+    </w:p>
+    <w:p>
+      <w:pPr>
+        <w:numPr>
+          <w:numId w:val="1002"/>
+          <w:ilvl w:val="0"/>
+        </w:numPr>
+      </w:pPr>
+      <w:r>
+        <w:t xml:space="preserve">Width and depth are the major and minor axis of a cross section, found by selecting the grain’s midpoint.</w:t>
+      </w:r>
+    </w:p>
+    <w:p>
+      <w:pPr>
+        <w:numPr>
+          <w:numId w:val="1002"/>
+          <w:ilvl w:val="0"/>
+        </w:numPr>
+      </w:pPr>
+      <w:r>
+        <w:t xml:space="preserve">Volume is a complete connected pixel count per grain</w:t>
+      </w:r>
+    </w:p>
+    <w:p>
+      <w:pPr>
+        <w:numPr>
+          <w:numId w:val="1002"/>
+          <w:ilvl w:val="0"/>
+        </w:numPr>
+      </w:pPr>
+      <w:r>
+        <w:t xml:space="preserve">Surface area is a single pixel perimeter calculation mapped in 3 dimensions</w:t>
+      </w:r>
+    </w:p>
+    <w:p>
+      <w:pPr>
+        <w:numPr>
+          <w:numId w:val="1002"/>
+          <w:ilvl w:val="0"/>
+        </w:numPr>
+      </w:pPr>
+      <w:r>
+        <w:t xml:space="preserve">Length X Depth X Width is a post-image-processing value calculated by the interaction between the three dimension descriptors.</w:t>
+      </w:r>
+    </w:p>
+    <w:p>
+      <w:pPr>
+        <w:pStyle w:val="FirstParagraph"/>
+      </w:pPr>
+      <w:r>
+        <w:t xml:space="preserve">Values used in statistical functions and measurements are presented as metric units, derived from -CT image pixel values. The equation:[eq:org7dd3ee8] is presented here.</w:t>
+      </w:r>
+    </w:p>
+    <w:p>
+      <w:pPr>
+        <w:pStyle w:val="BodyText"/>
+      </w:pPr>
+      <m:oMathPara>
+        <m:oMathParaPr>
+          <m:jc m:val="center"/>
+        </m:oMathParaPr>
+        <m:oMath>
+          <m:m>
+            <m:mPr>
+              <m:baseJc m:val="center"/>
+              <m:plcHide m:val="1"/>
+              <m:mcs>
+                <m:mc>
+                  <m:mcPr>
+                    <m:mcJc m:val="right"/>
+                    <m:count m:val="1"/>
+                  </m:mcPr>
+                </m:mc>
+                <m:mc>
+                  <m:mcPr>
+                    <m:mcJc m:val="left"/>
+                    <m:count m:val="1"/>
+                  </m:mcPr>
+                </m:mc>
+              </m:mcs>
+            </m:mPr>
+            <m:mr>
+              <m:e/>
+              <m:e>
+                <m:m>
+                  <m:mPr>
+                    <m:baseJc m:val="center"/>
+                    <m:plcHide m:val="1"/>
+                    <m:mcs>
+                      <m:mc>
+                        <m:mcPr>
+                          <m:mcJc m:val="right"/>
+                          <m:count m:val="1"/>
+                        </m:mcPr>
+                      </m:mc>
+                    </m:mcs>
+                  </m:mPr>
+                  <m:mr>
+                    <m:e>
+                      <m:r>
+                        <m:t>m</m:t>
+                      </m:r>
+                      <m:r>
+                        <m:t>m</m:t>
+                      </m:r>
+                      <m:r>
+                        <m:t>=</m:t>
+                      </m:r>
+                      <m:f>
+                        <m:fPr>
+                          <m:type m:val="bar"/>
+                        </m:fPr>
+                        <m:num>
+                          <m:r>
+                            <m:t>p</m:t>
+                          </m:r>
+                          <m:r>
+                            <m:t>i</m:t>
+                          </m:r>
+                          <m:r>
+                            <m:t>x</m:t>
+                          </m:r>
+                          <m:r>
+                            <m:t>e</m:t>
+                          </m:r>
+                          <m:r>
+                            <m:t>l</m:t>
+                          </m:r>
+                          <m:r>
+                            <m:t>×</m:t>
+                          </m:r>
+                          <m:r>
+                            <m:t>68.8</m:t>
+                          </m:r>
+                        </m:num>
+                        <m:den>
+                          <m:r>
+                            <m:t>1000</m:t>
+                          </m:r>
+                        </m:den>
+                      </m:f>
+                    </m:e>
+                  </m:mr>
+                </m:m>
+              </m:e>
+            </m:mr>
+          </m:m>
+        </m:oMath>
+      </m:oMathPara>
+    </w:p>
+    <w:p>
+      <w:pPr>
+        <w:pStyle w:val="Heading3"/>
+      </w:pPr>
+      <w:bookmarkStart w:id="50" w:name="sec:orgd69cf0f"/>
       <w:bookmarkEnd w:id="50"/>
       <w:r>
+        <w:t xml:space="preserve">Error Removal</w:t>
+      </w:r>
+    </w:p>
+    <w:p>
+      <w:pPr>
+        <w:pStyle w:val="FirstParagraph"/>
+      </w:pPr>
+      <w:r>
+        <w:t xml:space="preserve">The data were checked for false positives, this is done by first removing outliers which are found by the 0.025 upper and lower percentiles of the data. Additionally constraints are applied to the data based on findings from previous studies</w:t>
+      </w:r>
+      <w:r>
+        <w:t xml:space="preserve"> </w:t>
+      </w:r>
+      <w:r>
+        <w:t xml:space="preserve">(Hughes et al. 2017)</w:t>
+      </w:r>
+      <w:r>
+        <w:t xml:space="preserve">, this adds robustness.</w:t>
+      </w:r>
+    </w:p>
+    <w:p>
+      <w:pPr>
+        <w:pStyle w:val="Heading3"/>
+      </w:pPr>
+      <w:bookmarkStart w:id="51" w:name="sec:org8403576"/>
+      <w:bookmarkEnd w:id="51"/>
+      <w:r>
+        <w:t xml:space="preserve">LWD</w:t>
+      </w:r>
+    </w:p>
+    <w:p>
+      <w:pPr>
+        <w:pStyle w:val="FirstParagraph"/>
+      </w:pPr>
+      <w:r>
+        <w:t xml:space="preserve">An additional phenotype is created to describe the interaction between the geometric parameters; the interaction is described in equation:[eq:org82e35bb].</w:t>
+      </w:r>
+    </w:p>
+    <w:p>
+      <w:pPr>
+        <w:pStyle w:val="BodyText"/>
+      </w:pPr>
+      <m:oMathPara>
+        <m:oMathParaPr>
+          <m:jc m:val="center"/>
+        </m:oMathParaPr>
+        <m:oMath>
+          <m:m>
+            <m:mPr>
+              <m:baseJc m:val="center"/>
+              <m:plcHide m:val="1"/>
+              <m:mcs>
+                <m:mc>
+                  <m:mcPr>
+                    <m:mcJc m:val="right"/>
+                    <m:count m:val="1"/>
+                  </m:mcPr>
+                </m:mc>
+                <m:mc>
+                  <m:mcPr>
+                    <m:mcJc m:val="left"/>
+                    <m:count m:val="1"/>
+                  </m:mcPr>
+                </m:mc>
+              </m:mcs>
+            </m:mPr>
+            <m:mr>
+              <m:e/>
+              <m:e>
+                <m:m>
+                  <m:mPr>
+                    <m:baseJc m:val="center"/>
+                    <m:plcHide m:val="1"/>
+                    <m:mcs>
+                      <m:mc>
+                        <m:mcPr>
+                          <m:mcJc m:val="right"/>
+                          <m:count m:val="1"/>
+                        </m:mcPr>
+                      </m:mc>
+                    </m:mcs>
+                  </m:mPr>
+                  <m:mr>
+                    <m:e>
+                      <m:r>
+                        <m:rPr>
+                          <m:sty m:val="p"/>
+                        </m:rPr>
+                        <m:t>geometry interaction</m:t>
+                      </m:r>
+                      <m:r>
+                        <m:t>=</m:t>
+                      </m:r>
+                      <m:r>
+                        <m:t>l</m:t>
+                      </m:r>
+                      <m:r>
+                        <m:t>e</m:t>
+                      </m:r>
+                      <m:r>
+                        <m:t>n</m:t>
+                      </m:r>
+                      <m:r>
+                        <m:t>g</m:t>
+                      </m:r>
+                      <m:r>
+                        <m:t>t</m:t>
+                      </m:r>
+                      <m:r>
+                        <m:t>h</m:t>
+                      </m:r>
+                      <m:r>
+                        <m:t>×</m:t>
+                      </m:r>
+                      <m:r>
+                        <m:t>d</m:t>
+                      </m:r>
+                      <m:r>
+                        <m:t>e</m:t>
+                      </m:r>
+                      <m:r>
+                        <m:t>p</m:t>
+                      </m:r>
+                      <m:r>
+                        <m:t>t</m:t>
+                      </m:r>
+                      <m:r>
+                        <m:t>h</m:t>
+                      </m:r>
+                      <m:r>
+                        <m:t>×</m:t>
+                      </m:r>
+                      <m:r>
+                        <m:t>w</m:t>
+                      </m:r>
+                      <m:r>
+                        <m:t>i</m:t>
+                      </m:r>
+                      <m:r>
+                        <m:t>d</m:t>
+                      </m:r>
+                      <m:r>
+                        <m:t>t</m:t>
+                      </m:r>
+                      <m:r>
+                        <m:t>h</m:t>
+                      </m:r>
+                    </m:e>
+                  </m:mr>
+                </m:m>
+              </m:e>
+            </m:mr>
+          </m:m>
+        </m:oMath>
+      </m:oMathPara>
+    </w:p>
+    <w:p>
+      <w:pPr>
+        <w:pStyle w:val="Heading3"/>
+      </w:pPr>
+      <w:bookmarkStart w:id="52" w:name="sec:orgc4a97b1"/>
+      <w:bookmarkEnd w:id="52"/>
+      <w:r>
+        <w:t xml:space="preserve">Image Analysis Methods</w:t>
+      </w:r>
+    </w:p>
+    <w:p>
+      <w:pPr>
+        <w:pStyle w:val="FirstParagraph"/>
+      </w:pPr>
+      <w:r>
+        <w:rPr>
+          <w:i/>
+          <w:b/>
+        </w:rPr>
+        <w:t xml:space="preserve">I could provide a lot of info on this, but weary of going off-track, more can be added (or taken away) if needed, what’s in comp methods could be enough I think.</w:t>
+      </w:r>
+    </w:p>
+    <w:p>
+      <w:pPr>
+        <w:pStyle w:val="Heading2"/>
+      </w:pPr>
+      <w:bookmarkStart w:id="53" w:name="sec:org7ccd31c"/>
+      <w:bookmarkEnd w:id="53"/>
+      <w:r>
+        <w:t xml:space="preserve">Bayesian Modelling</w:t>
+      </w:r>
+    </w:p>
+    <w:p>
+      <w:pPr>
+        <w:pStyle w:val="FirstParagraph"/>
+      </w:pPr>
+      <w:r>
+        <w:t xml:space="preserve">To provide deeper insight into the size of change or similarity in hypothesis testing, a Bayesian model is used. To estimate probability of two samples containing the same mean the method uses Bayes theorem (</w:t>
+      </w:r>
+      <m:oMath>
+        <m:r>
+          <m:t>P</m:t>
+        </m:r>
+        <m:r>
+          <m:t>(</m:t>
+        </m:r>
+        <m:r>
+          <m:t>A</m:t>
+        </m:r>
+        <m:r>
+          <m:t>|</m:t>
+        </m:r>
+        <m:r>
+          <m:t>B</m:t>
+        </m:r>
+        <m:r>
+          <m:t>)</m:t>
+        </m:r>
+        <m:r>
+          <m:t>∝</m:t>
+        </m:r>
+        <m:r>
+          <m:t>P</m:t>
+        </m:r>
+        <m:r>
+          <m:t>(</m:t>
+        </m:r>
+        <m:r>
+          <m:t>B</m:t>
+        </m:r>
+        <m:r>
+          <m:t>|</m:t>
+        </m:r>
+        <m:r>
+          <m:t>A</m:t>
+        </m:r>
+        <m:r>
+          <m:t>)</m:t>
+        </m:r>
+        <m:r>
+          <m:t>×</m:t>
+        </m:r>
+        <m:r>
+          <m:t>P</m:t>
+        </m:r>
+        <m:r>
+          <m:t>(</m:t>
+        </m:r>
+        <m:r>
+          <m:t>A</m:t>
+        </m:r>
+        <m:r>
+          <m:t>)</m:t>
+        </m:r>
+      </m:oMath>
+      <w:r>
+        <w:t xml:space="preserve">)</w:t>
+      </w:r>
+      <w:r>
+        <w:t xml:space="preserve"> </w:t>
+      </w:r>
+      <w:r>
+        <w:t xml:space="preserve">(Kruschke 2013)</w:t>
+      </w:r>
+      <w:r>
+        <w:t xml:space="preserve"> </w:t>
+      </w:r>
+      <w:r>
+        <w:t xml:space="preserve">along with Markov-Chain-Monte-Carlo (MCMC) to draw random samples from a normal population.</w:t>
+      </w:r>
+    </w:p>
+    <w:p>
+      <w:pPr>
+        <w:pStyle w:val="BodyText"/>
+      </w:pPr>
+      <w:r>
+        <w:t xml:space="preserve">From Krusches’ method a percentage likelihood of difference is produced.</w:t>
+      </w:r>
+    </w:p>
+    <w:p>
+      <w:pPr>
+        <w:pStyle w:val="Heading2"/>
+      </w:pPr>
+      <w:bookmarkStart w:id="54" w:name="sec:orgc786e53"/>
+      <w:bookmarkEnd w:id="54"/>
+      <w:r>
+        <w:t xml:space="preserve">Linear Modelling</w:t>
+      </w:r>
+    </w:p>
+    <w:p>
+      <w:pPr>
+        <w:pStyle w:val="FirstParagraph"/>
+      </w:pPr>
+      <w:r>
+        <w:t xml:space="preserve">A linear model allowed for an R</w:t>
+      </w:r>
+      <m:oMath>
+        <m:sSup>
+          <m:e>
+            <m:r>
+              <m:t/>
+            </m:r>
+          </m:e>
+          <m:sup>
+            <m:r>
+              <m:rPr>
+                <m:sty m:val="p"/>
+              </m:rPr>
+              <m:t>2</m:t>
+            </m:r>
+          </m:sup>
+        </m:sSup>
+      </m:oMath>
+      <w:r>
+        <w:t xml:space="preserve"> </w:t>
+      </w:r>
+      <w:r>
+        <w:t xml:space="preserve">value of 0.91 in einkorn species when predicting domestication status.</w:t>
+      </w:r>
+    </w:p>
+    <w:p>
+      <w:pPr>
+        <w:pStyle w:val="Heading3"/>
+      </w:pPr>
+      <w:bookmarkStart w:id="55" w:name="sec:org26b3f81"/>
+      <w:bookmarkEnd w:id="55"/>
+      <w:r>
+        <w:t xml:space="preserve">Draft Supplemental figure for volume</w:t>
+      </w:r>
+    </w:p>
+    <w:p>
+      <w:pPr>
+        <w:pStyle w:val="FigureWithCaption"/>
+      </w:pPr>
+      <w:r>
+        <w:drawing>
+          <wp:inline>
+            <wp:extent cx="3239999" cy="2314285"/>
+            <wp:effectExtent b="0" l="0" r="0" t="0"/>
+            <wp:docPr descr="[fig:orga51c863] Showing the importance of 3rd dimension of depth" title="" id="1" name="Picture"/>
+            <a:graphic>
+              <a:graphicData uri="http://schemas.openxmlformats.org/drawingml/2006/picture">
+                <pic:pic>
+                  <pic:nvPicPr>
+                    <pic:cNvPr descr="/home/nathan/Dropbox/NPPC/Domestication/Figures/Suppl/Regression_Analysis_Vol.png" id="0" name="Picture"/>
+                    <pic:cNvPicPr>
+                      <a:picLocks noChangeArrowheads="1" noChangeAspect="1"/>
+                    </pic:cNvPicPr>
+                  </pic:nvPicPr>
+                  <pic:blipFill>
+                    <a:blip r:embed="rId56"/>
+                    <a:stretch>
+                      <a:fillRect/>
+                    </a:stretch>
+                  </pic:blipFill>
+                  <pic:spPr bwMode="auto">
+                    <a:xfrm>
+                      <a:off x="0" y="0"/>
+                      <a:ext cx="3239999" cy="2314285"/>
+                    </a:xfrm>
+                    <a:prstGeom prst="rect">
+                      <a:avLst/>
+                    </a:prstGeom>
+                    <a:noFill/>
+                    <a:ln w="9525">
+                      <a:noFill/>
+                      <a:headEnd/>
+                      <a:tailEnd/>
+                    </a:ln>
+                  </pic:spPr>
+                </pic:pic>
+              </a:graphicData>
+            </a:graphic>
+          </wp:inline>
+        </w:drawing>
+      </w:r>
+    </w:p>
+    <w:p>
+      <w:pPr>
+        <w:pStyle w:val="ImageCaption"/>
+      </w:pPr>
+      <w:r>
+        <w:t xml:space="preserve">[fig:orga51c863]</w:t>
+      </w:r>
+      <w:r>
+        <w:t xml:space="preserve"> </w:t>
+      </w:r>
+      <w:r>
+        <w:t xml:space="preserve">Showing the importance of 3rd dimension of depth</w:t>
+      </w:r>
+    </w:p>
+    <w:p>
+      <w:pPr>
+        <w:pStyle w:val="Heading1"/>
+      </w:pPr>
+      <w:bookmarkStart w:id="57" w:name="sec:orgdee0062"/>
+      <w:bookmarkEnd w:id="57"/>
+      <w:r>
         <w:t xml:space="preserve">Misc Information to fold into discussion?</w:t>
       </w:r>
     </w:p>
@@ -1862,8 +2356,8 @@
       <w:pPr>
         <w:pStyle w:val="Heading1"/>
       </w:pPr>
-      <w:bookmarkStart w:id="51" w:name="sec:orgc9bfdaf"/>
-      <w:bookmarkEnd w:id="51"/>
+      <w:bookmarkStart w:id="58" w:name="sec:org29d101a"/>
+      <w:bookmarkEnd w:id="58"/>
       <w:r>
         <w:t xml:space="preserve">Data Tables</w:t>
       </w:r>
@@ -1872,8 +2366,8 @@
       <w:pPr>
         <w:pStyle w:val="Heading2"/>
       </w:pPr>
-      <w:bookmarkStart w:id="52" w:name="sec:orgd08370e"/>
-      <w:bookmarkEnd w:id="52"/>
+      <w:bookmarkStart w:id="59" w:name="sec:orgeaf88c5"/>
+      <w:bookmarkEnd w:id="59"/>
       <w:r>
         <w:t xml:space="preserve">einkorn</w:t>
       </w:r>
@@ -1887,7 +2381,7 @@
           <wp:inline>
             <wp:extent cx="5334000" cy="2528761"/>
             <wp:effectExtent b="0" l="0" r="0" t="0"/>
-            <wp:docPr descr="[fig:orge6342ec] einkorn table" title="" id="1" name="Picture"/>
+            <wp:docPr descr="[fig:org62f1159] einkorn table" title="" id="1" name="Picture"/>
             <a:graphic>
               <a:graphicData uri="http://schemas.openxmlformats.org/drawingml/2006/picture">
                 <pic:pic>
@@ -1898,7 +2392,7 @@
                     </pic:cNvPicPr>
                   </pic:nvPicPr>
                   <pic:blipFill>
-                    <a:blip r:embed="rId53"/>
+                    <a:blip r:embed="rId60"/>
                     <a:stretch>
                       <a:fillRect/>
                     </a:stretch>
@@ -1930,7 +2424,7 @@
         <w:pStyle w:val="ImageCaption"/>
       </w:pPr>
       <w:r>
-        <w:t xml:space="preserve">[fig:orge6342ec]</w:t>
+        <w:t xml:space="preserve">[fig:org62f1159]</w:t>
       </w:r>
       <w:r>
         <w:t xml:space="preserve"> </w:t>
@@ -1943,8 +2437,8 @@
       <w:pPr>
         <w:pStyle w:val="Heading2"/>
       </w:pPr>
-      <w:bookmarkStart w:id="54" w:name="sec:orga095480"/>
-      <w:bookmarkEnd w:id="54"/>
+      <w:bookmarkStart w:id="61" w:name="sec:org7266207"/>
+      <w:bookmarkEnd w:id="61"/>
       <w:r>
         <w:t xml:space="preserve">emmer</w:t>
       </w:r>
@@ -1958,7 +2452,7 @@
           <wp:inline>
             <wp:extent cx="5334000" cy="2494608"/>
             <wp:effectExtent b="0" l="0" r="0" t="0"/>
-            <wp:docPr descr="[fig:org35b3731] emmer table" title="" id="1" name="Picture"/>
+            <wp:docPr descr="[fig:org60d0038] emmer table" title="" id="1" name="Picture"/>
             <a:graphic>
               <a:graphicData uri="http://schemas.openxmlformats.org/drawingml/2006/picture">
                 <pic:pic>
@@ -1969,7 +2463,7 @@
                     </pic:cNvPicPr>
                   </pic:nvPicPr>
                   <pic:blipFill>
-                    <a:blip r:embed="rId55"/>
+                    <a:blip r:embed="rId62"/>
                     <a:stretch>
                       <a:fillRect/>
                     </a:stretch>
@@ -2001,7 +2495,7 @@
         <w:pStyle w:val="ImageCaption"/>
       </w:pPr>
       <w:r>
-        <w:t xml:space="preserve">[fig:org35b3731]</w:t>
+        <w:t xml:space="preserve">[fig:org60d0038]</w:t>
       </w:r>
       <w:r>
         <w:t xml:space="preserve"> </w:t>
@@ -2014,8 +2508,8 @@
       <w:pPr>
         <w:pStyle w:val="Heading2"/>
       </w:pPr>
-      <w:bookmarkStart w:id="56" w:name="sec:orgff3c14c"/>
-      <w:bookmarkEnd w:id="56"/>
+      <w:bookmarkStart w:id="63" w:name="sec:orgf491518"/>
+      <w:bookmarkEnd w:id="63"/>
       <w:r>
         <w:t xml:space="preserve">Barley</w:t>
       </w:r>
@@ -2029,7 +2523,7 @@
           <wp:inline>
             <wp:extent cx="5334000" cy="2482953"/>
             <wp:effectExtent b="0" l="0" r="0" t="0"/>
-            <wp:docPr descr="[fig:orgd55e90b] barley table" title="" id="1" name="Picture"/>
+            <wp:docPr descr="[fig:org6fcf241] barley table" title="" id="1" name="Picture"/>
             <a:graphic>
               <a:graphicData uri="http://schemas.openxmlformats.org/drawingml/2006/picture">
                 <pic:pic>
@@ -2040,7 +2534,7 @@
                     </pic:cNvPicPr>
                   </pic:nvPicPr>
                   <pic:blipFill>
-                    <a:blip r:embed="rId57"/>
+                    <a:blip r:embed="rId64"/>
                     <a:stretch>
                       <a:fillRect/>
                     </a:stretch>
@@ -2072,7 +2566,7 @@
         <w:pStyle w:val="ImageCaption"/>
       </w:pPr>
       <w:r>
-        <w:t xml:space="preserve">[fig:orgd55e90b]</w:t>
+        <w:t xml:space="preserve">[fig:org6fcf241]</w:t>
       </w:r>
       <w:r>
         <w:t xml:space="preserve"> </w:t>
@@ -2085,8 +2579,8 @@
       <w:pPr>
         <w:pStyle w:val="Heading2"/>
       </w:pPr>
-      <w:bookmarkStart w:id="58" w:name="sec:orgff344cd"/>
-      <w:bookmarkEnd w:id="58"/>
+      <w:bookmarkStart w:id="65" w:name="sec:org55f6d89"/>
+      <w:bookmarkEnd w:id="65"/>
       <w:r>
         <w:t xml:space="preserve">Domesticated 2N, 4N</w:t>
       </w:r>
@@ -2100,7 +2594,7 @@
           <wp:inline>
             <wp:extent cx="5334000" cy="2517541"/>
             <wp:effectExtent b="0" l="0" r="0" t="0"/>
-            <wp:docPr descr="[fig:org4965773] domesticated 2N, 4N table" title="" id="1" name="Picture"/>
+            <wp:docPr descr="[fig:org778d7cd] domesticated 2N, 4N table" title="" id="1" name="Picture"/>
             <a:graphic>
               <a:graphicData uri="http://schemas.openxmlformats.org/drawingml/2006/picture">
                 <pic:pic>
@@ -2111,7 +2605,7 @@
                     </pic:cNvPicPr>
                   </pic:nvPicPr>
                   <pic:blipFill>
-                    <a:blip r:embed="rId59"/>
+                    <a:blip r:embed="rId66"/>
                     <a:stretch>
                       <a:fillRect/>
                     </a:stretch>
@@ -2143,7 +2637,7 @@
         <w:pStyle w:val="ImageCaption"/>
       </w:pPr>
       <w:r>
-        <w:t xml:space="preserve">[fig:org4965773]</w:t>
+        <w:t xml:space="preserve">[fig:org778d7cd]</w:t>
       </w:r>
       <w:r>
         <w:t xml:space="preserve"> </w:t>
@@ -2156,8 +2650,8 @@
       <w:pPr>
         <w:pStyle w:val="Heading2"/>
       </w:pPr>
-      <w:bookmarkStart w:id="60" w:name="sec:org942f162"/>
-      <w:bookmarkEnd w:id="60"/>
+      <w:bookmarkStart w:id="67" w:name="sec:org6a1967a"/>
+      <w:bookmarkEnd w:id="67"/>
       <w:r>
         <w:t xml:space="preserve">Wild 2N, 4N</w:t>
       </w:r>
@@ -2171,7 +2665,7 @@
           <wp:inline>
             <wp:extent cx="5334000" cy="2506578"/>
             <wp:effectExtent b="0" l="0" r="0" t="0"/>
-            <wp:docPr descr="[fig:org46dcea7] wild 2N, 4N table" title="" id="1" name="Picture"/>
+            <wp:docPr descr="[fig:org11bf147] wild 2N, 4N table" title="" id="1" name="Picture"/>
             <a:graphic>
               <a:graphicData uri="http://schemas.openxmlformats.org/drawingml/2006/picture">
                 <pic:pic>
@@ -2182,7 +2676,7 @@
                     </pic:cNvPicPr>
                   </pic:nvPicPr>
                   <pic:blipFill>
-                    <a:blip r:embed="rId61"/>
+                    <a:blip r:embed="rId68"/>
                     <a:stretch>
                       <a:fillRect/>
                     </a:stretch>
@@ -2214,7 +2708,7 @@
         <w:pStyle w:val="ImageCaption"/>
       </w:pPr>
       <w:r>
-        <w:t xml:space="preserve">[fig:org46dcea7]</w:t>
+        <w:t xml:space="preserve">[fig:org11bf147]</w:t>
       </w:r>
       <w:r>
         <w:t xml:space="preserve"> </w:t>
@@ -2245,7 +2739,7 @@
       <w:r>
         <w:t xml:space="preserve">100 (5). Oxford University Press: 903–24. doi:</w:t>
       </w:r>
-      <w:hyperlink r:id="rId62">
+      <w:hyperlink r:id="rId69">
         <w:r>
           <w:rPr>
             <w:rStyle w:val="Hyperlink"/>
@@ -2262,6 +2756,59 @@
         <w:pStyle w:val="Bibliography"/>
       </w:pPr>
       <w:r>
+        <w:t xml:space="preserve">Gegas, Vasilis C., Aida Nazari, Simon Griffiths, James Simmonds, Lesley Fish, Simon Orford, Liz Sayers, John H. Doonan, and John W. Snape. 2010. “A Genetic Framework for Grain Size and Shape Variation in Wheat.”</w:t>
+      </w:r>
+      <w:r>
+        <w:t xml:space="preserve"> </w:t>
+      </w:r>
+      <w:r>
+        <w:rPr>
+          <w:i/>
+        </w:rPr>
+        <w:t xml:space="preserve">The Plant Cell</w:t>
+      </w:r>
+      <w:r>
+        <w:t xml:space="preserve"> </w:t>
+      </w:r>
+      <w:r>
+        <w:t xml:space="preserve">22 (4): 1046–56. doi:</w:t>
+      </w:r>
+      <w:hyperlink r:id="rId70">
+        <w:r>
+          <w:rPr>
+            <w:rStyle w:val="Hyperlink"/>
+          </w:rPr>
+          <w:t xml:space="preserve">10.1105/tpc.110.074153</w:t>
+        </w:r>
+      </w:hyperlink>
+      <w:r>
+        <w:t xml:space="preserve">.</w:t>
+      </w:r>
+    </w:p>
+    <w:p>
+      <w:pPr>
+        <w:pStyle w:val="Bibliography"/>
+      </w:pPr>
+      <w:r>
+        <w:t xml:space="preserve">Gupta, Pushpendra K, Sachin Rustgi, and Neeraj Kumar. 2006. “Genetic and molecular basis of grain size and grain number and its relevance to grain productivity in higher plants.” doi:</w:t>
+      </w:r>
+      <w:hyperlink r:id="rId71">
+        <w:r>
+          <w:rPr>
+            <w:rStyle w:val="Hyperlink"/>
+          </w:rPr>
+          <w:t xml:space="preserve">10.1139/G06-063</w:t>
+        </w:r>
+      </w:hyperlink>
+      <w:r>
+        <w:t xml:space="preserve">.</w:t>
+      </w:r>
+    </w:p>
+    <w:p>
+      <w:pPr>
+        <w:pStyle w:val="Bibliography"/>
+      </w:pPr>
+      <w:r>
         <w:t xml:space="preserve">Hughes, Nathan, Karen Askew, Callum P. Scotson, Kevin Williams, Colin Sauze, Fiona Corke, John H. Doonan, and Candida Nibau. 2017. “Non-Destructive, high-Content analysis of wheat grain traits using X-ray micro computed tomography.”</w:t>
       </w:r>
       <w:r>
@@ -2279,7 +2826,7 @@
       <w:r>
         <w:t xml:space="preserve">13 (1). doi:</w:t>
       </w:r>
-      <w:hyperlink r:id="rId63">
+      <w:hyperlink r:id="rId72">
         <w:r>
           <w:rPr>
             <w:rStyle w:val="Hyperlink"/>
@@ -2313,7 +2860,7 @@
       <w:r>
         <w:t xml:space="preserve">142 (2): 573–603. doi:</w:t>
       </w:r>
-      <w:hyperlink r:id="rId64">
+      <w:hyperlink r:id="rId73">
         <w:r>
           <w:rPr>
             <w:rStyle w:val="Hyperlink"/>
@@ -2330,12 +2877,46 @@
         <w:pStyle w:val="Bibliography"/>
       </w:pPr>
       <w:r>
+        <w:t xml:space="preserve">Piperno, Dolores R., Ehud Weiss, Irene Holst, and Dani Nadel. 2004. “Processing of wild cereal grains in the Upper Palaeolithic revealed by starch grain analysis.”</w:t>
+      </w:r>
+      <w:r>
+        <w:t xml:space="preserve"> </w:t>
+      </w:r>
+      <w:r>
+        <w:rPr>
+          <w:i/>
+        </w:rPr>
+        <w:t xml:space="preserve">Nature</w:t>
+      </w:r>
+      <w:r>
+        <w:t xml:space="preserve"> </w:t>
+      </w:r>
+      <w:r>
+        <w:t xml:space="preserve">430 (7000). Nature Publishing Group: 670–73. doi:</w:t>
+      </w:r>
+      <w:hyperlink r:id="rId74">
+        <w:r>
+          <w:rPr>
+            <w:rStyle w:val="Hyperlink"/>
+          </w:rPr>
+          <w:t xml:space="preserve">10.1038/nature02734</w:t>
+        </w:r>
+      </w:hyperlink>
+      <w:r>
+        <w:t xml:space="preserve">.</w:t>
+      </w:r>
+    </w:p>
+    <w:p>
+      <w:pPr>
+        <w:pStyle w:val="Bibliography"/>
+      </w:pPr>
+      <w:r>
         <w:t xml:space="preserve">The MathWorks Inc. 2018. “MathWorks - Support - MATLAB &amp; Simulink.”</w:t>
       </w:r>
       <w:r>
         <w:t xml:space="preserve"> </w:t>
       </w:r>
-      <w:hyperlink r:id="rId65">
+      <w:hyperlink r:id="rId75">
         <w:r>
           <w:rPr>
             <w:rStyle w:val="Hyperlink"/>
@@ -2352,6 +2933,40 @@
         <w:pStyle w:val="Bibliography"/>
       </w:pPr>
       <w:r>
+        <w:t xml:space="preserve">Waines, J. G., and B. Ehdaie. 2007. “Domestication and Crop Physiology: Roots of Green-Revolution Wheat.”</w:t>
+      </w:r>
+      <w:r>
+        <w:t xml:space="preserve"> </w:t>
+      </w:r>
+      <w:r>
+        <w:rPr>
+          <w:i/>
+        </w:rPr>
+        <w:t xml:space="preserve">Annals of Botany</w:t>
+      </w:r>
+      <w:r>
+        <w:t xml:space="preserve"> </w:t>
+      </w:r>
+      <w:r>
+        <w:t xml:space="preserve">100 (5). Oxford University Press: 991–98. doi:</w:t>
+      </w:r>
+      <w:hyperlink r:id="rId76">
+        <w:r>
+          <w:rPr>
+            <w:rStyle w:val="Hyperlink"/>
+          </w:rPr>
+          <w:t xml:space="preserve">10.1093/aob/mcm180</w:t>
+        </w:r>
+      </w:hyperlink>
+      <w:r>
+        <w:t xml:space="preserve">.</w:t>
+      </w:r>
+    </w:p>
+    <w:p>
+      <w:pPr>
+        <w:pStyle w:val="Bibliography"/>
+      </w:pPr>
+      <w:r>
         <w:t xml:space="preserve">Willcox, George. 2004. “Measuring grain size and identifying Near Eastern cereal domestication: evidence from the Euphrates valley.”</w:t>
       </w:r>
       <w:r>
@@ -2369,7 +2984,7 @@
       <w:r>
         <w:t xml:space="preserve">31 (2). Academic Press: 145–50. doi:</w:t>
       </w:r>
-      <w:hyperlink r:id="rId66">
+      <w:hyperlink r:id="rId77">
         <w:r>
           <w:rPr>
             <w:rStyle w:val="Hyperlink"/>
@@ -2489,7 +3104,7 @@
     </w:lvl>
   </w:abstractNum>
   <w:abstractNum w:abstractNumId="990">
-    <w:nsid w:val="2e82bc67"/>
+    <w:nsid w:val="b1f5bc9c"/>
     <w:multiLevelType w:val="multilevel"/>
     <w:lvl w:ilvl="0">
       <w:numFmt w:val="bullet"/>
@@ -2570,7 +3185,7 @@
     </w:lvl>
   </w:abstractNum>
   <w:abstractNum w:abstractNumId="991">
-    <w:nsid w:val="ec130b12"/>
+    <w:nsid w:val="f8967b85"/>
     <w:multiLevelType w:val="multilevel"/>
     <w:lvl w:ilvl="0">
       <w:numFmt w:val="bullet"/>
@@ -2657,6 +3272,9 @@
     <w:abstractNumId w:val="990"/>
   </w:num>
   <w:num w:numId="1001">
+    <w:abstractNumId w:val="991"/>
+  </w:num>
+  <w:num w:numId="1002">
     <w:abstractNumId w:val="991"/>
   </w:num>
 </w:numbering>

</xml_diff>